<commit_message>
clear the output & complete the comparing matrices
</commit_message>
<xml_diff>
--- a/Report.docx
+++ b/Report.docx
@@ -744,6 +744,13 @@
                 <w:szCs w:val="36"/>
               </w:rPr>
             </w:pPr>
+            <w:r>
+              <w:rPr>
+                <w:sz w:val="36"/>
+                <w:szCs w:val="36"/>
+              </w:rPr>
+              <w:t>Model</w:t>
+            </w:r>
           </w:p>
         </w:tc>
         <w:tc>
@@ -761,21 +768,12 @@
                 <w:szCs w:val="36"/>
               </w:rPr>
             </w:pPr>
-            <w:proofErr w:type="spellStart"/>
-            <w:r>
-              <w:rPr>
-                <w:sz w:val="36"/>
-                <w:szCs w:val="36"/>
-              </w:rPr>
-              <w:t>kNN</w:t>
-            </w:r>
-            <w:proofErr w:type="spellEnd"/>
-            <w:r>
-              <w:rPr>
-                <w:sz w:val="36"/>
-                <w:szCs w:val="36"/>
-              </w:rPr>
-              <w:t>(k=5)</w:t>
+            <w:r>
+              <w:rPr>
+                <w:sz w:val="36"/>
+                <w:szCs w:val="36"/>
+              </w:rPr>
+              <w:t>accuracy</w:t>
             </w:r>
           </w:p>
         </w:tc>
@@ -799,7 +797,7 @@
                 <w:sz w:val="36"/>
                 <w:szCs w:val="36"/>
               </w:rPr>
-              <w:t>Decision Tree</w:t>
+              <w:t>precision</w:t>
             </w:r>
           </w:p>
         </w:tc>
@@ -823,7 +821,7 @@
                 <w:sz w:val="36"/>
                 <w:szCs w:val="36"/>
               </w:rPr>
-              <w:t>Naïve Bayes</w:t>
+              <w:t>recall</w:t>
             </w:r>
           </w:p>
         </w:tc>
@@ -847,12 +845,21 @@
                 <w:szCs w:val="36"/>
               </w:rPr>
             </w:pPr>
-            <w:r>
-              <w:rPr>
-                <w:sz w:val="36"/>
-                <w:szCs w:val="36"/>
-              </w:rPr>
-              <w:t>accuracy</w:t>
+            <w:proofErr w:type="spellStart"/>
+            <w:r>
+              <w:rPr>
+                <w:sz w:val="36"/>
+                <w:szCs w:val="36"/>
+              </w:rPr>
+              <w:t>kNN</w:t>
+            </w:r>
+            <w:proofErr w:type="spellEnd"/>
+            <w:r>
+              <w:rPr>
+                <w:sz w:val="36"/>
+                <w:szCs w:val="36"/>
+              </w:rPr>
+              <w:t>(k=5)</w:t>
             </w:r>
           </w:p>
         </w:tc>
@@ -895,6 +902,13 @@
                 <w:szCs w:val="36"/>
               </w:rPr>
             </w:pPr>
+            <w:r>
+              <w:rPr>
+                <w:sz w:val="36"/>
+                <w:szCs w:val="36"/>
+              </w:rPr>
+              <w:t>92.00%</w:t>
+            </w:r>
           </w:p>
         </w:tc>
         <w:tc>
@@ -912,6 +926,13 @@
                 <w:szCs w:val="36"/>
               </w:rPr>
             </w:pPr>
+            <w:r>
+              <w:rPr>
+                <w:sz w:val="36"/>
+                <w:szCs w:val="36"/>
+              </w:rPr>
+              <w:t>82.14%</w:t>
+            </w:r>
           </w:p>
         </w:tc>
       </w:tr>
@@ -936,7 +957,7 @@
                 <w:sz w:val="36"/>
                 <w:szCs w:val="36"/>
               </w:rPr>
-              <w:t>precision</w:t>
+              <w:t>Decision Tree</w:t>
             </w:r>
           </w:p>
         </w:tc>
@@ -960,7 +981,7 @@
                 <w:sz w:val="36"/>
                 <w:szCs w:val="36"/>
               </w:rPr>
-              <w:t>92.00%</w:t>
+              <w:t>98.60%</w:t>
             </w:r>
           </w:p>
         </w:tc>
@@ -979,6 +1000,13 @@
                 <w:szCs w:val="36"/>
               </w:rPr>
             </w:pPr>
+            <w:r>
+              <w:rPr>
+                <w:sz w:val="36"/>
+                <w:szCs w:val="36"/>
+              </w:rPr>
+              <w:t>96.23%</w:t>
+            </w:r>
           </w:p>
         </w:tc>
         <w:tc>
@@ -996,6 +1024,13 @@
                 <w:szCs w:val="36"/>
               </w:rPr>
             </w:pPr>
+            <w:r>
+              <w:rPr>
+                <w:sz w:val="36"/>
+                <w:szCs w:val="36"/>
+              </w:rPr>
+              <w:t>91.07%</w:t>
+            </w:r>
           </w:p>
         </w:tc>
       </w:tr>
@@ -1023,7 +1058,7 @@
                 <w:sz w:val="36"/>
                 <w:szCs w:val="36"/>
               </w:rPr>
-              <w:t>recall</w:t>
+              <w:t>Naïve Bayes</w:t>
             </w:r>
           </w:p>
         </w:tc>
@@ -1047,7 +1082,7 @@
                 <w:sz w:val="36"/>
                 <w:szCs w:val="36"/>
               </w:rPr>
-              <w:t>82.14%</w:t>
+              <w:t>96.00%</w:t>
             </w:r>
           </w:p>
         </w:tc>
@@ -1066,6 +1101,13 @@
                 <w:szCs w:val="36"/>
               </w:rPr>
             </w:pPr>
+            <w:r>
+              <w:rPr>
+                <w:sz w:val="36"/>
+                <w:szCs w:val="36"/>
+              </w:rPr>
+              <w:t>97.37%</w:t>
+            </w:r>
           </w:p>
         </w:tc>
         <w:tc>
@@ -1083,21 +1125,17 @@
                 <w:szCs w:val="36"/>
               </w:rPr>
             </w:pPr>
+            <w:r>
+              <w:rPr>
+                <w:sz w:val="36"/>
+                <w:szCs w:val="36"/>
+              </w:rPr>
+              <w:t>66.07%</w:t>
+            </w:r>
           </w:p>
         </w:tc>
       </w:tr>
     </w:tbl>
-    <w:p>
-      <w:pPr>
-        <w:tabs>
-          <w:tab w:val="left" w:pos="2040"/>
-        </w:tabs>
-        <w:rPr>
-          <w:sz w:val="36"/>
-          <w:szCs w:val="36"/>
-        </w:rPr>
-      </w:pPr>
-    </w:p>
     <w:p>
       <w:pPr>
         <w:tabs>
@@ -1228,6 +1266,7 @@
           <w:sz w:val="36"/>
           <w:szCs w:val="36"/>
         </w:rPr>
+        <w:lastRenderedPageBreak/>
         <w:t>Implement k-Nearest Neighbors (</w:t>
       </w:r>
       <w:proofErr w:type="spellStart"/>
@@ -1267,14 +1306,23 @@
           <w:sz w:val="36"/>
           <w:szCs w:val="36"/>
         </w:rPr>
-        <w:t>Report the results and compare the performance of your custom k</w:t>
+        <w:t xml:space="preserve">Report the results and compare the performance of your custom </w:t>
       </w:r>
+      <w:proofErr w:type="spellStart"/>
       <w:r>
         <w:rPr>
           <w:sz w:val="36"/>
           <w:szCs w:val="36"/>
         </w:rPr>
-        <w:t>Nearest Neighbors (</w:t>
+        <w:t>kNearest</w:t>
+      </w:r>
+      <w:proofErr w:type="spellEnd"/>
+      <w:r>
+        <w:rPr>
+          <w:sz w:val="36"/>
+          <w:szCs w:val="36"/>
+        </w:rPr>
+        <w:t xml:space="preserve"> Neighbors (</w:t>
       </w:r>
       <w:proofErr w:type="spellStart"/>
       <w:r>
@@ -1308,6 +1356,17 @@
         </w:rPr>
         <w:t xml:space="preserve"> algorithms in scikit-learn, using the evaluation metrics mentioned in point 2. Using any missing handling techniques, you chose from task 1.2.</w:t>
       </w:r>
+    </w:p>
+    <w:p>
+      <w:pPr>
+        <w:tabs>
+          <w:tab w:val="left" w:pos="2040"/>
+        </w:tabs>
+        <w:rPr>
+          <w:sz w:val="36"/>
+          <w:szCs w:val="36"/>
+        </w:rPr>
+      </w:pPr>
     </w:p>
     <w:p>
       <w:pPr>
@@ -1327,9 +1386,11 @@
         <w:tblLook w:val="04A0" w:firstRow="1" w:lastRow="0" w:firstColumn="1" w:lastColumn="0" w:noHBand="0" w:noVBand="1"/>
       </w:tblPr>
       <w:tblGrid>
-        <w:gridCol w:w="2394"/>
-        <w:gridCol w:w="3654"/>
-        <w:gridCol w:w="4320"/>
+        <w:gridCol w:w="4338"/>
+        <w:gridCol w:w="2160"/>
+        <w:gridCol w:w="2160"/>
+        <w:gridCol w:w="90"/>
+        <w:gridCol w:w="1620"/>
       </w:tblGrid>
       <w:tr>
         <w:trPr>
@@ -1338,23 +1399,30 @@
         <w:tc>
           <w:tcPr>
             <w:cnfStyle w:val="001000000000" w:firstRow="0" w:lastRow="0" w:firstColumn="1" w:lastColumn="0" w:oddVBand="0" w:evenVBand="0" w:oddHBand="0" w:evenHBand="0" w:firstRowFirstColumn="0" w:firstRowLastColumn="0" w:lastRowFirstColumn="0" w:lastRowLastColumn="0"/>
-            <w:tcW w:w="2394" w:type="dxa"/>
-          </w:tcPr>
-          <w:p>
-            <w:pPr>
-              <w:tabs>
-                <w:tab w:val="left" w:pos="2040"/>
-              </w:tabs>
-              <w:rPr>
-                <w:sz w:val="36"/>
-                <w:szCs w:val="36"/>
-              </w:rPr>
-            </w:pPr>
-          </w:p>
-        </w:tc>
-        <w:tc>
-          <w:tcPr>
-            <w:tcW w:w="3654" w:type="dxa"/>
+            <w:tcW w:w="4338" w:type="dxa"/>
+          </w:tcPr>
+          <w:p>
+            <w:pPr>
+              <w:tabs>
+                <w:tab w:val="left" w:pos="2040"/>
+              </w:tabs>
+              <w:rPr>
+                <w:sz w:val="36"/>
+                <w:szCs w:val="36"/>
+              </w:rPr>
+            </w:pPr>
+            <w:r>
+              <w:rPr>
+                <w:sz w:val="36"/>
+                <w:szCs w:val="36"/>
+              </w:rPr>
+              <w:t>Model</w:t>
+            </w:r>
+          </w:p>
+        </w:tc>
+        <w:tc>
+          <w:tcPr>
+            <w:tcW w:w="2160" w:type="dxa"/>
           </w:tcPr>
           <w:p>
             <w:pPr>
@@ -1367,41 +1435,18 @@
                 <w:szCs w:val="36"/>
               </w:rPr>
             </w:pPr>
-            <w:proofErr w:type="spellStart"/>
-            <w:r>
-              <w:rPr>
-                <w:sz w:val="36"/>
-                <w:szCs w:val="36"/>
-              </w:rPr>
-              <w:t>kNN</w:t>
-            </w:r>
-            <w:proofErr w:type="spellEnd"/>
-            <w:r>
-              <w:rPr>
-                <w:sz w:val="36"/>
-                <w:szCs w:val="36"/>
-              </w:rPr>
-              <w:t>(k=5)</w:t>
-            </w:r>
-            <w:r>
-              <w:rPr>
-                <w:sz w:val="36"/>
-                <w:szCs w:val="36"/>
-              </w:rPr>
-              <w:t xml:space="preserve"> </w:t>
-            </w:r>
-            <w:r>
-              <w:rPr>
-                <w:sz w:val="36"/>
-                <w:szCs w:val="36"/>
-              </w:rPr>
-              <w:t>scikit-learn</w:t>
-            </w:r>
-          </w:p>
-        </w:tc>
-        <w:tc>
-          <w:tcPr>
-            <w:tcW w:w="4320" w:type="dxa"/>
+            <w:r>
+              <w:rPr>
+                <w:sz w:val="36"/>
+                <w:szCs w:val="36"/>
+              </w:rPr>
+              <w:t>accuracy</w:t>
+            </w:r>
+          </w:p>
+        </w:tc>
+        <w:tc>
+          <w:tcPr>
+            <w:tcW w:w="2160" w:type="dxa"/>
           </w:tcPr>
           <w:p>
             <w:pPr>
@@ -1414,28 +1459,37 @@
                 <w:szCs w:val="36"/>
               </w:rPr>
             </w:pPr>
-            <w:proofErr w:type="spellStart"/>
-            <w:r>
-              <w:rPr>
-                <w:sz w:val="36"/>
-                <w:szCs w:val="36"/>
-              </w:rPr>
-              <w:t>kNN</w:t>
-            </w:r>
-            <w:proofErr w:type="spellEnd"/>
-            <w:r>
-              <w:rPr>
-                <w:sz w:val="36"/>
-                <w:szCs w:val="36"/>
-              </w:rPr>
-              <w:t xml:space="preserve">(k=5) </w:t>
-            </w:r>
-            <w:r>
-              <w:rPr>
-                <w:sz w:val="36"/>
-                <w:szCs w:val="36"/>
-              </w:rPr>
-              <w:t>from scratch</w:t>
+            <w:r>
+              <w:rPr>
+                <w:sz w:val="36"/>
+                <w:szCs w:val="36"/>
+              </w:rPr>
+              <w:t>precision</w:t>
+            </w:r>
+          </w:p>
+        </w:tc>
+        <w:tc>
+          <w:tcPr>
+            <w:tcW w:w="1710" w:type="dxa"/>
+            <w:gridSpan w:val="2"/>
+          </w:tcPr>
+          <w:p>
+            <w:pPr>
+              <w:tabs>
+                <w:tab w:val="left" w:pos="2040"/>
+              </w:tabs>
+              <w:cnfStyle w:val="100000000000" w:firstRow="1" w:lastRow="0" w:firstColumn="0" w:lastColumn="0" w:oddVBand="0" w:evenVBand="0" w:oddHBand="0" w:evenHBand="0" w:firstRowFirstColumn="0" w:firstRowLastColumn="0" w:lastRowFirstColumn="0" w:lastRowLastColumn="0"/>
+              <w:rPr>
+                <w:sz w:val="36"/>
+                <w:szCs w:val="36"/>
+              </w:rPr>
+            </w:pPr>
+            <w:r>
+              <w:rPr>
+                <w:sz w:val="36"/>
+                <w:szCs w:val="36"/>
+              </w:rPr>
+              <w:t>recall</w:t>
             </w:r>
           </w:p>
         </w:tc>
@@ -1447,30 +1501,46 @@
         <w:tc>
           <w:tcPr>
             <w:cnfStyle w:val="001000000000" w:firstRow="0" w:lastRow="0" w:firstColumn="1" w:lastColumn="0" w:oddVBand="0" w:evenVBand="0" w:oddHBand="0" w:evenHBand="0" w:firstRowFirstColumn="0" w:firstRowLastColumn="0" w:lastRowFirstColumn="0" w:lastRowLastColumn="0"/>
-            <w:tcW w:w="2394" w:type="dxa"/>
-          </w:tcPr>
-          <w:p>
-            <w:pPr>
-              <w:tabs>
-                <w:tab w:val="left" w:pos="2040"/>
-              </w:tabs>
-              <w:rPr>
-                <w:sz w:val="36"/>
-                <w:szCs w:val="36"/>
-              </w:rPr>
-            </w:pPr>
-            <w:r>
-              <w:rPr>
-                <w:sz w:val="36"/>
-                <w:szCs w:val="36"/>
-              </w:rPr>
-              <w:t>accuracy</w:t>
-            </w:r>
-          </w:p>
-        </w:tc>
-        <w:tc>
-          <w:tcPr>
-            <w:tcW w:w="3654" w:type="dxa"/>
+            <w:tcW w:w="4338" w:type="dxa"/>
+          </w:tcPr>
+          <w:p>
+            <w:pPr>
+              <w:tabs>
+                <w:tab w:val="left" w:pos="2040"/>
+              </w:tabs>
+              <w:rPr>
+                <w:sz w:val="36"/>
+                <w:szCs w:val="36"/>
+              </w:rPr>
+            </w:pPr>
+            <w:proofErr w:type="spellStart"/>
+            <w:r>
+              <w:rPr>
+                <w:sz w:val="36"/>
+                <w:szCs w:val="36"/>
+              </w:rPr>
+              <w:t>kNN</w:t>
+            </w:r>
+            <w:proofErr w:type="spellEnd"/>
+            <w:r>
+              <w:rPr>
+                <w:sz w:val="36"/>
+                <w:szCs w:val="36"/>
+              </w:rPr>
+              <w:t xml:space="preserve">(k=5) </w:t>
+            </w:r>
+            <w:r>
+              <w:rPr>
+                <w:sz w:val="36"/>
+                <w:szCs w:val="36"/>
+              </w:rPr>
+              <w:t>scikit-learn</w:t>
+            </w:r>
+          </w:p>
+        </w:tc>
+        <w:tc>
+          <w:tcPr>
+            <w:tcW w:w="2160" w:type="dxa"/>
           </w:tcPr>
           <w:p>
             <w:pPr>
@@ -1494,7 +1564,8 @@
         </w:tc>
         <w:tc>
           <w:tcPr>
-            <w:tcW w:w="4320" w:type="dxa"/>
+            <w:tcW w:w="2250" w:type="dxa"/>
+            <w:gridSpan w:val="2"/>
           </w:tcPr>
           <w:p>
             <w:pPr>
@@ -1512,7 +1583,31 @@
                 <w:sz w:val="36"/>
                 <w:szCs w:val="36"/>
               </w:rPr>
-              <w:t>97.20%</w:t>
+              <w:t>92.00%</w:t>
+            </w:r>
+          </w:p>
+        </w:tc>
+        <w:tc>
+          <w:tcPr>
+            <w:tcW w:w="1620" w:type="dxa"/>
+          </w:tcPr>
+          <w:p>
+            <w:pPr>
+              <w:tabs>
+                <w:tab w:val="left" w:pos="2040"/>
+              </w:tabs>
+              <w:cnfStyle w:val="000000100000" w:firstRow="0" w:lastRow="0" w:firstColumn="0" w:lastColumn="0" w:oddVBand="0" w:evenVBand="0" w:oddHBand="1" w:evenHBand="0" w:firstRowFirstColumn="0" w:firstRowLastColumn="0" w:lastRowFirstColumn="0" w:lastRowLastColumn="0"/>
+              <w:rPr>
+                <w:sz w:val="36"/>
+                <w:szCs w:val="36"/>
+              </w:rPr>
+            </w:pPr>
+            <w:r>
+              <w:rPr>
+                <w:sz w:val="36"/>
+                <w:szCs w:val="36"/>
+              </w:rPr>
+              <w:t>82.14%</w:t>
             </w:r>
           </w:p>
         </w:tc>
@@ -1521,30 +1616,46 @@
         <w:tc>
           <w:tcPr>
             <w:cnfStyle w:val="001000000000" w:firstRow="0" w:lastRow="0" w:firstColumn="1" w:lastColumn="0" w:oddVBand="0" w:evenVBand="0" w:oddHBand="0" w:evenHBand="0" w:firstRowFirstColumn="0" w:firstRowLastColumn="0" w:lastRowFirstColumn="0" w:lastRowLastColumn="0"/>
-            <w:tcW w:w="2394" w:type="dxa"/>
-          </w:tcPr>
-          <w:p>
-            <w:pPr>
-              <w:tabs>
-                <w:tab w:val="left" w:pos="2040"/>
-              </w:tabs>
-              <w:rPr>
-                <w:sz w:val="36"/>
-                <w:szCs w:val="36"/>
-              </w:rPr>
-            </w:pPr>
-            <w:r>
-              <w:rPr>
-                <w:sz w:val="36"/>
-                <w:szCs w:val="36"/>
-              </w:rPr>
-              <w:t>precision</w:t>
-            </w:r>
-          </w:p>
-        </w:tc>
-        <w:tc>
-          <w:tcPr>
-            <w:tcW w:w="3654" w:type="dxa"/>
+            <w:tcW w:w="4338" w:type="dxa"/>
+          </w:tcPr>
+          <w:p>
+            <w:pPr>
+              <w:tabs>
+                <w:tab w:val="left" w:pos="2040"/>
+              </w:tabs>
+              <w:rPr>
+                <w:sz w:val="36"/>
+                <w:szCs w:val="36"/>
+              </w:rPr>
+            </w:pPr>
+            <w:proofErr w:type="spellStart"/>
+            <w:r>
+              <w:rPr>
+                <w:sz w:val="36"/>
+                <w:szCs w:val="36"/>
+              </w:rPr>
+              <w:t>kNN</w:t>
+            </w:r>
+            <w:proofErr w:type="spellEnd"/>
+            <w:r>
+              <w:rPr>
+                <w:sz w:val="36"/>
+                <w:szCs w:val="36"/>
+              </w:rPr>
+              <w:t xml:space="preserve">(k=5) </w:t>
+            </w:r>
+            <w:r>
+              <w:rPr>
+                <w:sz w:val="36"/>
+                <w:szCs w:val="36"/>
+              </w:rPr>
+              <w:t>from scratch</w:t>
+            </w:r>
+          </w:p>
+        </w:tc>
+        <w:tc>
+          <w:tcPr>
+            <w:tcW w:w="2160" w:type="dxa"/>
           </w:tcPr>
           <w:p>
             <w:pPr>
@@ -1562,13 +1673,38 @@
                 <w:sz w:val="36"/>
                 <w:szCs w:val="36"/>
               </w:rPr>
+              <w:t>97.20%</w:t>
+            </w:r>
+          </w:p>
+        </w:tc>
+        <w:tc>
+          <w:tcPr>
+            <w:tcW w:w="2250" w:type="dxa"/>
+            <w:gridSpan w:val="2"/>
+          </w:tcPr>
+          <w:p>
+            <w:pPr>
+              <w:tabs>
+                <w:tab w:val="left" w:pos="2040"/>
+              </w:tabs>
+              <w:cnfStyle w:val="000000000000" w:firstRow="0" w:lastRow="0" w:firstColumn="0" w:lastColumn="0" w:oddVBand="0" w:evenVBand="0" w:oddHBand="0" w:evenHBand="0" w:firstRowFirstColumn="0" w:firstRowLastColumn="0" w:lastRowFirstColumn="0" w:lastRowLastColumn="0"/>
+              <w:rPr>
+                <w:sz w:val="36"/>
+                <w:szCs w:val="36"/>
+              </w:rPr>
+            </w:pPr>
+            <w:r>
+              <w:rPr>
+                <w:sz w:val="36"/>
+                <w:szCs w:val="36"/>
+              </w:rPr>
               <w:t>92.00%</w:t>
             </w:r>
           </w:p>
         </w:tc>
         <w:tc>
           <w:tcPr>
-            <w:tcW w:w="4320" w:type="dxa"/>
+            <w:tcW w:w="1620" w:type="dxa"/>
           </w:tcPr>
           <w:p>
             <w:pPr>
@@ -1576,83 +1712,6 @@
                 <w:tab w:val="left" w:pos="2040"/>
               </w:tabs>
               <w:cnfStyle w:val="000000000000" w:firstRow="0" w:lastRow="0" w:firstColumn="0" w:lastColumn="0" w:oddVBand="0" w:evenVBand="0" w:oddHBand="0" w:evenHBand="0" w:firstRowFirstColumn="0" w:firstRowLastColumn="0" w:lastRowFirstColumn="0" w:lastRowLastColumn="0"/>
-              <w:rPr>
-                <w:sz w:val="36"/>
-                <w:szCs w:val="36"/>
-              </w:rPr>
-            </w:pPr>
-            <w:r>
-              <w:rPr>
-                <w:sz w:val="36"/>
-                <w:szCs w:val="36"/>
-              </w:rPr>
-              <w:t>92.00%</w:t>
-            </w:r>
-          </w:p>
-        </w:tc>
-      </w:tr>
-      <w:tr>
-        <w:trPr>
-          <w:cnfStyle w:val="000000100000" w:firstRow="0" w:lastRow="0" w:firstColumn="0" w:lastColumn="0" w:oddVBand="0" w:evenVBand="0" w:oddHBand="1" w:evenHBand="0" w:firstRowFirstColumn="0" w:firstRowLastColumn="0" w:lastRowFirstColumn="0" w:lastRowLastColumn="0"/>
-        </w:trPr>
-        <w:tc>
-          <w:tcPr>
-            <w:cnfStyle w:val="001000000000" w:firstRow="0" w:lastRow="0" w:firstColumn="1" w:lastColumn="0" w:oddVBand="0" w:evenVBand="0" w:oddHBand="0" w:evenHBand="0" w:firstRowFirstColumn="0" w:firstRowLastColumn="0" w:lastRowFirstColumn="0" w:lastRowLastColumn="0"/>
-            <w:tcW w:w="2394" w:type="dxa"/>
-          </w:tcPr>
-          <w:p>
-            <w:pPr>
-              <w:tabs>
-                <w:tab w:val="left" w:pos="2040"/>
-              </w:tabs>
-              <w:rPr>
-                <w:sz w:val="36"/>
-                <w:szCs w:val="36"/>
-              </w:rPr>
-            </w:pPr>
-            <w:r>
-              <w:rPr>
-                <w:sz w:val="36"/>
-                <w:szCs w:val="36"/>
-              </w:rPr>
-              <w:t>recall</w:t>
-            </w:r>
-          </w:p>
-        </w:tc>
-        <w:tc>
-          <w:tcPr>
-            <w:tcW w:w="3654" w:type="dxa"/>
-          </w:tcPr>
-          <w:p>
-            <w:pPr>
-              <w:tabs>
-                <w:tab w:val="left" w:pos="2040"/>
-              </w:tabs>
-              <w:cnfStyle w:val="000000100000" w:firstRow="0" w:lastRow="0" w:firstColumn="0" w:lastColumn="0" w:oddVBand="0" w:evenVBand="0" w:oddHBand="1" w:evenHBand="0" w:firstRowFirstColumn="0" w:firstRowLastColumn="0" w:lastRowFirstColumn="0" w:lastRowLastColumn="0"/>
-              <w:rPr>
-                <w:sz w:val="36"/>
-                <w:szCs w:val="36"/>
-              </w:rPr>
-            </w:pPr>
-            <w:r>
-              <w:rPr>
-                <w:sz w:val="36"/>
-                <w:szCs w:val="36"/>
-              </w:rPr>
-              <w:t>82.14%</w:t>
-            </w:r>
-          </w:p>
-        </w:tc>
-        <w:tc>
-          <w:tcPr>
-            <w:tcW w:w="4320" w:type="dxa"/>
-          </w:tcPr>
-          <w:p>
-            <w:pPr>
-              <w:tabs>
-                <w:tab w:val="left" w:pos="2040"/>
-              </w:tabs>
-              <w:cnfStyle w:val="000000100000" w:firstRow="0" w:lastRow="0" w:firstColumn="0" w:lastColumn="0" w:oddVBand="0" w:evenVBand="0" w:oddHBand="1" w:evenHBand="0" w:firstRowFirstColumn="0" w:firstRowLastColumn="0" w:lastRowFirstColumn="0" w:lastRowLastColumn="0"/>
               <w:rPr>
                 <w:sz w:val="36"/>
                 <w:szCs w:val="36"/>
@@ -1767,12 +1826,33 @@
           <w:szCs w:val="36"/>
         </w:rPr>
       </w:pPr>
+    </w:p>
+    <w:p>
+      <w:pPr>
+        <w:tabs>
+          <w:tab w:val="left" w:pos="2040"/>
+        </w:tabs>
+        <w:rPr>
+          <w:sz w:val="36"/>
+          <w:szCs w:val="36"/>
+        </w:rPr>
+      </w:pPr>
+    </w:p>
+    <w:p>
+      <w:pPr>
+        <w:tabs>
+          <w:tab w:val="left" w:pos="2040"/>
+        </w:tabs>
+        <w:rPr>
+          <w:sz w:val="36"/>
+          <w:szCs w:val="36"/>
+        </w:rPr>
+      </w:pPr>
       <w:r>
         <w:rPr>
           <w:sz w:val="36"/>
           <w:szCs w:val="36"/>
         </w:rPr>
-        <w:lastRenderedPageBreak/>
         <w:t xml:space="preserve">Task 3: Interpreting the Decision Tree and Evaluation Metrics Report </w:t>
       </w:r>
     </w:p>
@@ -1832,14 +1912,23 @@
           <w:sz w:val="36"/>
           <w:szCs w:val="36"/>
         </w:rPr>
-        <w:t>Provide a detailed report evaluating the performance of scikit</w:t>
+        <w:t xml:space="preserve">Provide a detailed report evaluating the performance of </w:t>
       </w:r>
+      <w:proofErr w:type="spellStart"/>
       <w:r>
         <w:rPr>
           <w:sz w:val="36"/>
           <w:szCs w:val="36"/>
         </w:rPr>
-        <w:t>learn implementations of the Decision Tree, k-Nearest Neighbors (</w:t>
+        <w:t>scikitlearn</w:t>
+      </w:r>
+      <w:proofErr w:type="spellEnd"/>
+      <w:r>
+        <w:rPr>
+          <w:sz w:val="36"/>
+          <w:szCs w:val="36"/>
+        </w:rPr>
+        <w:t xml:space="preserve"> implementations of the Decision Tree, k-Nearest Neighbors (</w:t>
       </w:r>
       <w:proofErr w:type="spellStart"/>
       <w:r>
@@ -1891,6 +1980,17 @@
         </w:rPr>
         <w:t>dropping missing values</w:t>
       </w:r>
+    </w:p>
+    <w:p>
+      <w:pPr>
+        <w:tabs>
+          <w:tab w:val="left" w:pos="2040"/>
+        </w:tabs>
+        <w:rPr>
+          <w:sz w:val="36"/>
+          <w:szCs w:val="36"/>
+        </w:rPr>
+      </w:pPr>
     </w:p>
     <w:tbl>
       <w:tblPr>
@@ -1923,6 +2023,13 @@
                 <w:szCs w:val="36"/>
               </w:rPr>
             </w:pPr>
+            <w:r>
+              <w:rPr>
+                <w:sz w:val="36"/>
+                <w:szCs w:val="36"/>
+              </w:rPr>
+              <w:t>Model</w:t>
+            </w:r>
           </w:p>
         </w:tc>
         <w:tc>
@@ -1940,21 +2047,12 @@
                 <w:szCs w:val="36"/>
               </w:rPr>
             </w:pPr>
-            <w:proofErr w:type="spellStart"/>
-            <w:r>
-              <w:rPr>
-                <w:sz w:val="36"/>
-                <w:szCs w:val="36"/>
-              </w:rPr>
-              <w:t>kNN</w:t>
-            </w:r>
-            <w:proofErr w:type="spellEnd"/>
-            <w:r>
-              <w:rPr>
-                <w:sz w:val="36"/>
-                <w:szCs w:val="36"/>
-              </w:rPr>
-              <w:t>(k=5)</w:t>
+            <w:r>
+              <w:rPr>
+                <w:sz w:val="36"/>
+                <w:szCs w:val="36"/>
+              </w:rPr>
+              <w:t>accuracy</w:t>
             </w:r>
           </w:p>
         </w:tc>
@@ -1978,7 +2076,7 @@
                 <w:sz w:val="36"/>
                 <w:szCs w:val="36"/>
               </w:rPr>
-              <w:t>Decision Tree</w:t>
+              <w:t>precision</w:t>
             </w:r>
           </w:p>
         </w:tc>
@@ -2002,7 +2100,7 @@
                 <w:sz w:val="36"/>
                 <w:szCs w:val="36"/>
               </w:rPr>
-              <w:t>Naïve Bayes</w:t>
+              <w:t>recall</w:t>
             </w:r>
           </w:p>
         </w:tc>
@@ -2026,12 +2124,21 @@
                 <w:szCs w:val="36"/>
               </w:rPr>
             </w:pPr>
-            <w:r>
-              <w:rPr>
-                <w:sz w:val="36"/>
-                <w:szCs w:val="36"/>
-              </w:rPr>
-              <w:t>accuracy</w:t>
+            <w:proofErr w:type="spellStart"/>
+            <w:r>
+              <w:rPr>
+                <w:sz w:val="36"/>
+                <w:szCs w:val="36"/>
+              </w:rPr>
+              <w:t>kNN</w:t>
+            </w:r>
+            <w:proofErr w:type="spellEnd"/>
+            <w:r>
+              <w:rPr>
+                <w:sz w:val="36"/>
+                <w:szCs w:val="36"/>
+              </w:rPr>
+              <w:t>(k=5)</w:t>
             </w:r>
           </w:p>
         </w:tc>
@@ -2074,6 +2181,13 @@
                 <w:szCs w:val="36"/>
               </w:rPr>
             </w:pPr>
+            <w:r>
+              <w:rPr>
+                <w:sz w:val="36"/>
+                <w:szCs w:val="36"/>
+              </w:rPr>
+              <w:t>87.30%</w:t>
+            </w:r>
           </w:p>
         </w:tc>
         <w:tc>
@@ -2091,6 +2205,13 @@
                 <w:szCs w:val="36"/>
               </w:rPr>
             </w:pPr>
+            <w:r>
+              <w:rPr>
+                <w:sz w:val="36"/>
+                <w:szCs w:val="36"/>
+              </w:rPr>
+              <w:t>80.88%</w:t>
+            </w:r>
           </w:p>
         </w:tc>
       </w:tr>
@@ -2115,7 +2236,7 @@
                 <w:sz w:val="36"/>
                 <w:szCs w:val="36"/>
               </w:rPr>
-              <w:t>precision</w:t>
+              <w:t>Decision Tree</w:t>
             </w:r>
           </w:p>
         </w:tc>
@@ -2139,7 +2260,7 @@
                 <w:sz w:val="36"/>
                 <w:szCs w:val="36"/>
               </w:rPr>
-              <w:t>87.30%</w:t>
+              <w:t>97.23%</w:t>
             </w:r>
           </w:p>
         </w:tc>
@@ -2158,6 +2279,13 @@
                 <w:szCs w:val="36"/>
               </w:rPr>
             </w:pPr>
+            <w:r>
+              <w:rPr>
+                <w:sz w:val="36"/>
+                <w:szCs w:val="36"/>
+              </w:rPr>
+              <w:t>91.04%</w:t>
+            </w:r>
           </w:p>
         </w:tc>
         <w:tc>
@@ -2175,6 +2303,13 @@
                 <w:szCs w:val="36"/>
               </w:rPr>
             </w:pPr>
+            <w:r>
+              <w:rPr>
+                <w:sz w:val="36"/>
+                <w:szCs w:val="36"/>
+              </w:rPr>
+              <w:t>89.71%</w:t>
+            </w:r>
           </w:p>
         </w:tc>
       </w:tr>
@@ -2202,7 +2337,7 @@
                 <w:sz w:val="36"/>
                 <w:szCs w:val="36"/>
               </w:rPr>
-              <w:t>recall</w:t>
+              <w:t>Naïve Bayes</w:t>
             </w:r>
           </w:p>
         </w:tc>
@@ -2226,7 +2361,7 @@
                 <w:sz w:val="36"/>
                 <w:szCs w:val="36"/>
               </w:rPr>
-              <w:t>80.88%</w:t>
+              <w:t>94.89%</w:t>
             </w:r>
           </w:p>
         </w:tc>
@@ -2245,6 +2380,13 @@
                 <w:szCs w:val="36"/>
               </w:rPr>
             </w:pPr>
+            <w:r>
+              <w:rPr>
+                <w:sz w:val="36"/>
+                <w:szCs w:val="36"/>
+              </w:rPr>
+              <w:t>97.83%</w:t>
+            </w:r>
           </w:p>
         </w:tc>
         <w:tc>
@@ -2262,6 +2404,13 @@
                 <w:szCs w:val="36"/>
               </w:rPr>
             </w:pPr>
+            <w:r>
+              <w:rPr>
+                <w:sz w:val="36"/>
+                <w:szCs w:val="36"/>
+              </w:rPr>
+              <w:t>66.18%</w:t>
+            </w:r>
           </w:p>
         </w:tc>
       </w:tr>
@@ -2331,6 +2480,13 @@
                 <w:szCs w:val="36"/>
               </w:rPr>
             </w:pPr>
+            <w:r>
+              <w:rPr>
+                <w:sz w:val="36"/>
+                <w:szCs w:val="36"/>
+              </w:rPr>
+              <w:t>Model</w:t>
+            </w:r>
           </w:p>
         </w:tc>
         <w:tc>
@@ -2348,21 +2504,12 @@
                 <w:szCs w:val="36"/>
               </w:rPr>
             </w:pPr>
-            <w:proofErr w:type="spellStart"/>
-            <w:r>
-              <w:rPr>
-                <w:sz w:val="36"/>
-                <w:szCs w:val="36"/>
-              </w:rPr>
-              <w:t>kNN</w:t>
-            </w:r>
-            <w:proofErr w:type="spellEnd"/>
-            <w:r>
-              <w:rPr>
-                <w:sz w:val="36"/>
-                <w:szCs w:val="36"/>
-              </w:rPr>
-              <w:t>(k=5)</w:t>
+            <w:r>
+              <w:rPr>
+                <w:sz w:val="36"/>
+                <w:szCs w:val="36"/>
+              </w:rPr>
+              <w:t>accuracy</w:t>
             </w:r>
           </w:p>
         </w:tc>
@@ -2386,7 +2533,7 @@
                 <w:sz w:val="36"/>
                 <w:szCs w:val="36"/>
               </w:rPr>
-              <w:t>Decision Tree</w:t>
+              <w:t>precision</w:t>
             </w:r>
           </w:p>
         </w:tc>
@@ -2410,7 +2557,7 @@
                 <w:sz w:val="36"/>
                 <w:szCs w:val="36"/>
               </w:rPr>
-              <w:t>Naïve Bayes</w:t>
+              <w:t>recall</w:t>
             </w:r>
           </w:p>
         </w:tc>
@@ -2434,12 +2581,21 @@
                 <w:szCs w:val="36"/>
               </w:rPr>
             </w:pPr>
-            <w:r>
-              <w:rPr>
-                <w:sz w:val="36"/>
-                <w:szCs w:val="36"/>
-              </w:rPr>
-              <w:t>accuracy</w:t>
+            <w:proofErr w:type="spellStart"/>
+            <w:r>
+              <w:rPr>
+                <w:sz w:val="36"/>
+                <w:szCs w:val="36"/>
+              </w:rPr>
+              <w:t>kNN</w:t>
+            </w:r>
+            <w:proofErr w:type="spellEnd"/>
+            <w:r>
+              <w:rPr>
+                <w:sz w:val="36"/>
+                <w:szCs w:val="36"/>
+              </w:rPr>
+              <w:t>(k=5)</w:t>
             </w:r>
           </w:p>
         </w:tc>
@@ -2482,6 +2638,13 @@
                 <w:szCs w:val="36"/>
               </w:rPr>
             </w:pPr>
+            <w:r>
+              <w:rPr>
+                <w:sz w:val="36"/>
+                <w:szCs w:val="36"/>
+              </w:rPr>
+              <w:t>92.00%</w:t>
+            </w:r>
           </w:p>
         </w:tc>
         <w:tc>
@@ -2499,6 +2662,13 @@
                 <w:szCs w:val="36"/>
               </w:rPr>
             </w:pPr>
+            <w:r>
+              <w:rPr>
+                <w:sz w:val="36"/>
+                <w:szCs w:val="36"/>
+              </w:rPr>
+              <w:t>82.14%</w:t>
+            </w:r>
           </w:p>
         </w:tc>
       </w:tr>
@@ -2523,7 +2693,7 @@
                 <w:sz w:val="36"/>
                 <w:szCs w:val="36"/>
               </w:rPr>
-              <w:t>precision</w:t>
+              <w:t>Decision Tree</w:t>
             </w:r>
           </w:p>
         </w:tc>
@@ -2547,7 +2717,7 @@
                 <w:sz w:val="36"/>
                 <w:szCs w:val="36"/>
               </w:rPr>
-              <w:t>92.00%</w:t>
+              <w:t>98.60%</w:t>
             </w:r>
           </w:p>
         </w:tc>
@@ -2566,6 +2736,13 @@
                 <w:szCs w:val="36"/>
               </w:rPr>
             </w:pPr>
+            <w:r>
+              <w:rPr>
+                <w:sz w:val="36"/>
+                <w:szCs w:val="36"/>
+              </w:rPr>
+              <w:t>96.23%</w:t>
+            </w:r>
           </w:p>
         </w:tc>
         <w:tc>
@@ -2583,6 +2760,13 @@
                 <w:szCs w:val="36"/>
               </w:rPr>
             </w:pPr>
+            <w:r>
+              <w:rPr>
+                <w:sz w:val="36"/>
+                <w:szCs w:val="36"/>
+              </w:rPr>
+              <w:t>91.07%</w:t>
+            </w:r>
           </w:p>
         </w:tc>
       </w:tr>
@@ -2610,7 +2794,7 @@
                 <w:sz w:val="36"/>
                 <w:szCs w:val="36"/>
               </w:rPr>
-              <w:t>recall</w:t>
+              <w:t>Naïve Bayes</w:t>
             </w:r>
           </w:p>
         </w:tc>
@@ -2634,7 +2818,7 @@
                 <w:sz w:val="36"/>
                 <w:szCs w:val="36"/>
               </w:rPr>
-              <w:t>82.14%</w:t>
+              <w:t>96.00%</w:t>
             </w:r>
           </w:p>
         </w:tc>
@@ -2653,6 +2837,13 @@
                 <w:szCs w:val="36"/>
               </w:rPr>
             </w:pPr>
+            <w:r>
+              <w:rPr>
+                <w:sz w:val="36"/>
+                <w:szCs w:val="36"/>
+              </w:rPr>
+              <w:t>97.37%</w:t>
+            </w:r>
           </w:p>
         </w:tc>
         <w:tc>
@@ -2670,6 +2861,13 @@
                 <w:szCs w:val="36"/>
               </w:rPr>
             </w:pPr>
+            <w:r>
+              <w:rPr>
+                <w:sz w:val="36"/>
+                <w:szCs w:val="36"/>
+              </w:rPr>
+              <w:t>66.07%</w:t>
+            </w:r>
           </w:p>
         </w:tc>
       </w:tr>
@@ -2729,7 +2927,6 @@
           <w:sz w:val="36"/>
           <w:szCs w:val="36"/>
         </w:rPr>
-        <w:lastRenderedPageBreak/>
         <w:t xml:space="preserve">Decision Tree Explanation Report </w:t>
       </w:r>
     </w:p>
@@ -2978,7 +3175,6 @@
           <w:sz w:val="36"/>
           <w:szCs w:val="36"/>
         </w:rPr>
-        <w:lastRenderedPageBreak/>
         <w:t xml:space="preserve">Performance Metrics Report </w:t>
       </w:r>
     </w:p>
@@ -3218,21 +3414,12 @@
                 <w:szCs w:val="36"/>
               </w:rPr>
             </w:pPr>
-            <w:proofErr w:type="gramStart"/>
-            <w:r>
-              <w:rPr>
-                <w:sz w:val="36"/>
-                <w:szCs w:val="36"/>
-              </w:rPr>
-              <w:t>KNN(</w:t>
-            </w:r>
-            <w:proofErr w:type="gramEnd"/>
-            <w:r>
-              <w:rPr>
-                <w:sz w:val="36"/>
-                <w:szCs w:val="36"/>
-              </w:rPr>
-              <w:t>3) from scratch</w:t>
+            <w:r>
+              <w:rPr>
+                <w:sz w:val="36"/>
+                <w:szCs w:val="36"/>
+              </w:rPr>
+              <w:t>KNN(3) from scratch</w:t>
             </w:r>
           </w:p>
         </w:tc>
@@ -3326,21 +3513,12 @@
                 <w:szCs w:val="36"/>
               </w:rPr>
             </w:pPr>
-            <w:proofErr w:type="gramStart"/>
-            <w:r>
-              <w:rPr>
-                <w:sz w:val="36"/>
-                <w:szCs w:val="36"/>
-              </w:rPr>
-              <w:t>KNN(</w:t>
-            </w:r>
-            <w:proofErr w:type="gramEnd"/>
-            <w:r>
-              <w:rPr>
-                <w:sz w:val="36"/>
-                <w:szCs w:val="36"/>
-              </w:rPr>
-              <w:t>5) from scratch</w:t>
+            <w:r>
+              <w:rPr>
+                <w:sz w:val="36"/>
+                <w:szCs w:val="36"/>
+              </w:rPr>
+              <w:t>KNN(5) from scratch</w:t>
             </w:r>
           </w:p>
         </w:tc>
@@ -3437,28 +3615,12 @@
                 <w:szCs w:val="36"/>
               </w:rPr>
             </w:pPr>
-            <w:proofErr w:type="gramStart"/>
-            <w:r>
-              <w:rPr>
-                <w:sz w:val="36"/>
-                <w:szCs w:val="36"/>
-              </w:rPr>
-              <w:t>KNN(</w:t>
-            </w:r>
-            <w:proofErr w:type="gramEnd"/>
-            <w:r>
-              <w:rPr>
-                <w:sz w:val="36"/>
-                <w:szCs w:val="36"/>
-              </w:rPr>
-              <w:t>7</w:t>
-            </w:r>
-            <w:r>
-              <w:rPr>
-                <w:sz w:val="36"/>
-                <w:szCs w:val="36"/>
-              </w:rPr>
-              <w:t>) from scratch</w:t>
+            <w:r>
+              <w:rPr>
+                <w:sz w:val="36"/>
+                <w:szCs w:val="36"/>
+              </w:rPr>
+              <w:t>KNN(7) from scratch</w:t>
             </w:r>
           </w:p>
         </w:tc>
@@ -3552,28 +3714,12 @@
                 <w:szCs w:val="36"/>
               </w:rPr>
             </w:pPr>
-            <w:proofErr w:type="gramStart"/>
-            <w:r>
-              <w:rPr>
-                <w:sz w:val="36"/>
-                <w:szCs w:val="36"/>
-              </w:rPr>
-              <w:t>KNN(</w:t>
-            </w:r>
-            <w:proofErr w:type="gramEnd"/>
-            <w:r>
-              <w:rPr>
-                <w:sz w:val="36"/>
-                <w:szCs w:val="36"/>
-              </w:rPr>
-              <w:t>9</w:t>
-            </w:r>
-            <w:r>
-              <w:rPr>
-                <w:sz w:val="36"/>
-                <w:szCs w:val="36"/>
-              </w:rPr>
-              <w:t>) from scratch</w:t>
+            <w:r>
+              <w:rPr>
+                <w:sz w:val="36"/>
+                <w:szCs w:val="36"/>
+              </w:rPr>
+              <w:t>KNN(9) from scratch</w:t>
             </w:r>
           </w:p>
         </w:tc>
@@ -3670,28 +3816,12 @@
                 <w:szCs w:val="36"/>
               </w:rPr>
             </w:pPr>
-            <w:proofErr w:type="gramStart"/>
-            <w:r>
-              <w:rPr>
-                <w:sz w:val="36"/>
-                <w:szCs w:val="36"/>
-              </w:rPr>
-              <w:t>KNN(</w:t>
-            </w:r>
-            <w:proofErr w:type="gramEnd"/>
-            <w:r>
-              <w:rPr>
-                <w:sz w:val="36"/>
-                <w:szCs w:val="36"/>
-              </w:rPr>
-              <w:t>11</w:t>
-            </w:r>
-            <w:r>
-              <w:rPr>
-                <w:sz w:val="36"/>
-                <w:szCs w:val="36"/>
-              </w:rPr>
-              <w:t>) from scratch</w:t>
+            <w:r>
+              <w:rPr>
+                <w:sz w:val="36"/>
+                <w:szCs w:val="36"/>
+              </w:rPr>
+              <w:t>KNN(11) from scratch</w:t>
             </w:r>
           </w:p>
         </w:tc>
@@ -3785,28 +3915,12 @@
                 <w:szCs w:val="36"/>
               </w:rPr>
             </w:pPr>
-            <w:proofErr w:type="gramStart"/>
-            <w:r>
-              <w:rPr>
-                <w:sz w:val="36"/>
-                <w:szCs w:val="36"/>
-              </w:rPr>
-              <w:t>KNN(</w:t>
-            </w:r>
-            <w:proofErr w:type="gramEnd"/>
-            <w:r>
-              <w:rPr>
-                <w:sz w:val="36"/>
-                <w:szCs w:val="36"/>
-              </w:rPr>
-              <w:t xml:space="preserve">5) </w:t>
-            </w:r>
-            <w:r>
-              <w:rPr>
-                <w:sz w:val="36"/>
-                <w:szCs w:val="36"/>
-              </w:rPr>
-              <w:t>scikit-learn</w:t>
+            <w:r>
+              <w:rPr>
+                <w:sz w:val="36"/>
+                <w:szCs w:val="36"/>
+              </w:rPr>
+              <w:t>KNN(5) scikit-learn</w:t>
             </w:r>
           </w:p>
         </w:tc>
@@ -3928,6 +4042,13 @@
                 <w:szCs w:val="36"/>
               </w:rPr>
             </w:pPr>
+            <w:r>
+              <w:rPr>
+                <w:sz w:val="36"/>
+                <w:szCs w:val="36"/>
+              </w:rPr>
+              <w:t>98.60%</w:t>
+            </w:r>
           </w:p>
         </w:tc>
         <w:tc>
@@ -3945,6 +4066,13 @@
                 <w:szCs w:val="36"/>
               </w:rPr>
             </w:pPr>
+            <w:r>
+              <w:rPr>
+                <w:sz w:val="36"/>
+                <w:szCs w:val="36"/>
+              </w:rPr>
+              <w:t>96.23%</w:t>
+            </w:r>
           </w:p>
         </w:tc>
         <w:tc>
@@ -3962,6 +4090,13 @@
                 <w:szCs w:val="36"/>
               </w:rPr>
             </w:pPr>
+            <w:r>
+              <w:rPr>
+                <w:sz w:val="36"/>
+                <w:szCs w:val="36"/>
+              </w:rPr>
+              <w:t>91.07%</w:t>
+            </w:r>
           </w:p>
         </w:tc>
       </w:tr>
@@ -4006,6 +4141,13 @@
                 <w:szCs w:val="36"/>
               </w:rPr>
             </w:pPr>
+            <w:r>
+              <w:rPr>
+                <w:sz w:val="36"/>
+                <w:szCs w:val="36"/>
+              </w:rPr>
+              <w:t>96.00%</w:t>
+            </w:r>
           </w:p>
         </w:tc>
         <w:tc>
@@ -4023,6 +4165,13 @@
                 <w:szCs w:val="36"/>
               </w:rPr>
             </w:pPr>
+            <w:r>
+              <w:rPr>
+                <w:sz w:val="36"/>
+                <w:szCs w:val="36"/>
+              </w:rPr>
+              <w:t>97.37%</w:t>
+            </w:r>
           </w:p>
         </w:tc>
         <w:tc>
@@ -4040,21 +4189,17 @@
                 <w:szCs w:val="36"/>
               </w:rPr>
             </w:pPr>
+            <w:r>
+              <w:rPr>
+                <w:sz w:val="36"/>
+                <w:szCs w:val="36"/>
+              </w:rPr>
+              <w:t>66.07%</w:t>
+            </w:r>
           </w:p>
         </w:tc>
       </w:tr>
     </w:tbl>
-    <w:p>
-      <w:pPr>
-        <w:tabs>
-          <w:tab w:val="left" w:pos="2040"/>
-        </w:tabs>
-        <w:rPr>
-          <w:sz w:val="36"/>
-          <w:szCs w:val="36"/>
-        </w:rPr>
-      </w:pPr>
-    </w:p>
     <w:p>
       <w:pPr>
         <w:tabs>
@@ -4348,7 +4493,7 @@
             </mc:Choice>
             <mc:Fallback>
               <w:pict>
-                <v:shapetype w14:anchorId="651E919B" id="_x0000_t32" coordsize="21600,21600" o:spt="32" o:oned="t" path="m,l21600,21600e" filled="f">
+                <v:shapetype w14:anchorId="41BBB110" id="_x0000_t32" coordsize="21600,21600" o:spt="32" o:oned="t" path="m,l21600,21600e" filled="f">
                   <v:path arrowok="t" fillok="f" o:connecttype="none"/>
                   <o:lock v:ext="edit" shapetype="t"/>
                 </v:shapetype>
@@ -6597,6 +6742,7 @@
   <w:style w:type="character" w:default="1" w:styleId="DefaultParagraphFont">
     <w:name w:val="Default Paragraph Font"/>
     <w:uiPriority w:val="1"/>
+    <w:semiHidden/>
     <w:unhideWhenUsed/>
   </w:style>
   <w:style w:type="table" w:default="1" w:styleId="TableNormal">

</xml_diff>

<commit_message>
Add Decision Tree Report
</commit_message>
<xml_diff>
--- a/Report.docx
+++ b/Report.docx
@@ -2886,6 +2886,10 @@
     <w:p>
       <w:pPr>
         <w:pStyle w:val="ListParagraph"/>
+        <w:numPr>
+          <w:ilvl w:val="0"/>
+          <w:numId w:val="16"/>
+        </w:numPr>
         <w:tabs>
           <w:tab w:val="left" w:pos="2040"/>
         </w:tabs>
@@ -2894,6 +2898,14 @@
           <w:szCs w:val="36"/>
         </w:rPr>
       </w:pPr>
+      <w:r>
+        <w:rPr>
+          <w:sz w:val="36"/>
+          <w:szCs w:val="36"/>
+        </w:rPr>
+        <w:lastRenderedPageBreak/>
+        <w:t xml:space="preserve">Decision Tree Explanation Report </w:t>
+      </w:r>
     </w:p>
     <w:p>
       <w:pPr>
@@ -2901,6 +2913,1122 @@
         <w:tabs>
           <w:tab w:val="left" w:pos="2040"/>
         </w:tabs>
+        <w:ind w:left="1080"/>
+        <w:rPr>
+          <w:sz w:val="36"/>
+          <w:szCs w:val="36"/>
+        </w:rPr>
+      </w:pPr>
+    </w:p>
+    <w:p>
+      <w:pPr>
+        <w:pStyle w:val="ListParagraph"/>
+        <w:numPr>
+          <w:ilvl w:val="0"/>
+          <w:numId w:val="17"/>
+        </w:numPr>
+        <w:tabs>
+          <w:tab w:val="left" w:pos="2040"/>
+        </w:tabs>
+        <w:rPr>
+          <w:sz w:val="36"/>
+          <w:szCs w:val="36"/>
+        </w:rPr>
+      </w:pPr>
+      <w:r>
+        <w:rPr>
+          <w:sz w:val="36"/>
+          <w:szCs w:val="36"/>
+        </w:rPr>
+        <w:t xml:space="preserve">Create a well-formatted report that includes a plot of the decision tree and a detailed explanation of how the tree makes predictions. </w:t>
+      </w:r>
+    </w:p>
+    <w:p>
+      <w:pPr>
+        <w:tabs>
+          <w:tab w:val="left" w:pos="2040"/>
+        </w:tabs>
+        <w:ind w:left="720"/>
+        <w:rPr>
+          <w:sz w:val="36"/>
+          <w:szCs w:val="36"/>
+        </w:rPr>
+      </w:pPr>
+      <w:r>
+        <w:rPr>
+          <w:sz w:val="36"/>
+          <w:szCs w:val="36"/>
+        </w:rPr>
+        <w:drawing>
+          <wp:inline distT="0" distB="0" distL="0" distR="0" wp14:anchorId="4B0D2B62" wp14:editId="6C4AB282">
+            <wp:extent cx="5943600" cy="3074035"/>
+            <wp:effectExtent l="0" t="0" r="0" b="0"/>
+            <wp:docPr id="564612550" name="Picture 1"/>
+            <wp:cNvGraphicFramePr>
+              <a:graphicFrameLocks xmlns:a="http://schemas.openxmlformats.org/drawingml/2006/main" noChangeAspect="1"/>
+            </wp:cNvGraphicFramePr>
+            <a:graphic xmlns:a="http://schemas.openxmlformats.org/drawingml/2006/main">
+              <a:graphicData uri="http://schemas.openxmlformats.org/drawingml/2006/picture">
+                <pic:pic xmlns:pic="http://schemas.openxmlformats.org/drawingml/2006/picture">
+                  <pic:nvPicPr>
+                    <pic:cNvPr id="564612550" name=""/>
+                    <pic:cNvPicPr/>
+                  </pic:nvPicPr>
+                  <pic:blipFill>
+                    <a:blip r:embed="rId9"/>
+                    <a:stretch>
+                      <a:fillRect/>
+                    </a:stretch>
+                  </pic:blipFill>
+                  <pic:spPr>
+                    <a:xfrm>
+                      <a:off x="0" y="0"/>
+                      <a:ext cx="5943600" cy="3074035"/>
+                    </a:xfrm>
+                    <a:prstGeom prst="rect">
+                      <a:avLst/>
+                    </a:prstGeom>
+                  </pic:spPr>
+                </pic:pic>
+              </a:graphicData>
+            </a:graphic>
+          </wp:inline>
+        </w:drawing>
+      </w:r>
+    </w:p>
+    <w:p>
+      <w:pPr>
+        <w:tabs>
+          <w:tab w:val="left" w:pos="2040"/>
+        </w:tabs>
+        <w:ind w:left="720"/>
+        <w:rPr>
+          <w:sz w:val="32"/>
+          <w:szCs w:val="32"/>
+        </w:rPr>
+      </w:pPr>
+      <w:r>
+        <w:rPr>
+          <w:sz w:val="36"/>
+          <w:szCs w:val="36"/>
+        </w:rPr>
+        <w:t xml:space="preserve"> </w:t>
+      </w:r>
+      <w:r>
+        <w:rPr>
+          <w:sz w:val="32"/>
+          <w:szCs w:val="32"/>
+        </w:rPr>
+        <w:t>How the Tree Makes Predictions</w:t>
+      </w:r>
+    </w:p>
+    <w:p>
+      <w:pPr>
+        <w:tabs>
+          <w:tab w:val="left" w:pos="2040"/>
+        </w:tabs>
+        <w:ind w:left="720"/>
+        <w:rPr>
+          <w:sz w:val="32"/>
+          <w:szCs w:val="32"/>
+        </w:rPr>
+      </w:pPr>
+      <w:r>
+        <w:rPr>
+          <w:sz w:val="36"/>
+          <w:szCs w:val="36"/>
+        </w:rPr>
+        <w:t xml:space="preserve">      </w:t>
+      </w:r>
+      <w:r>
+        <w:rPr>
+          <w:sz w:val="32"/>
+          <w:szCs w:val="32"/>
+        </w:rPr>
+        <w:t>At each node:</w:t>
+      </w:r>
+    </w:p>
+    <w:p>
+      <w:pPr>
+        <w:tabs>
+          <w:tab w:val="left" w:pos="2040"/>
+        </w:tabs>
+        <w:ind w:left="720"/>
+        <w:rPr>
+          <w:sz w:val="32"/>
+          <w:szCs w:val="32"/>
+        </w:rPr>
+      </w:pPr>
+      <w:r>
+        <w:rPr>
+          <w:sz w:val="32"/>
+          <w:szCs w:val="32"/>
+        </w:rPr>
+        <w:t xml:space="preserve">             1-Feature Selection: The algorithm chooses the feature</w:t>
+      </w:r>
+      <w:r>
+        <w:rPr>
+          <w:sz w:val="32"/>
+          <w:szCs w:val="32"/>
+        </w:rPr>
+        <w:t xml:space="preserve">                                                          </w:t>
+      </w:r>
+      <w:r>
+        <w:rPr>
+          <w:color w:val="FFFFFF" w:themeColor="background1"/>
+          <w:sz w:val="32"/>
+          <w:szCs w:val="32"/>
+        </w:rPr>
+        <w:t>fffffffffff</w:t>
+      </w:r>
+      <w:r>
+        <w:rPr>
+          <w:sz w:val="32"/>
+          <w:szCs w:val="32"/>
+        </w:rPr>
+        <w:t xml:space="preserve">that minimizes the </w:t>
+      </w:r>
+      <w:r>
+        <w:rPr>
+          <w:sz w:val="32"/>
+          <w:szCs w:val="32"/>
+        </w:rPr>
+        <w:t>impurity (</w:t>
+      </w:r>
+      <w:r>
+        <w:rPr>
+          <w:sz w:val="32"/>
+          <w:szCs w:val="32"/>
+        </w:rPr>
+        <w:t>Gini)</w:t>
+      </w:r>
+    </w:p>
+    <w:p>
+      <w:pPr>
+        <w:tabs>
+          <w:tab w:val="left" w:pos="2040"/>
+        </w:tabs>
+        <w:ind w:left="720"/>
+        <w:rPr>
+          <w:sz w:val="32"/>
+          <w:szCs w:val="32"/>
+        </w:rPr>
+      </w:pPr>
+      <w:r>
+        <w:rPr>
+          <w:sz w:val="32"/>
+          <w:szCs w:val="32"/>
+        </w:rPr>
+        <w:t xml:space="preserve">             2- Splitting: The data is split into two subsets:</w:t>
+      </w:r>
+    </w:p>
+    <w:p>
+      <w:pPr>
+        <w:tabs>
+          <w:tab w:val="left" w:pos="2040"/>
+        </w:tabs>
+        <w:ind w:left="720"/>
+        <w:rPr>
+          <w:sz w:val="32"/>
+          <w:szCs w:val="32"/>
+        </w:rPr>
+      </w:pPr>
+      <w:r>
+        <w:rPr>
+          <w:sz w:val="32"/>
+          <w:szCs w:val="32"/>
+        </w:rPr>
+        <w:t xml:space="preserve">                 Left branch: Instances satisfying the condition (Feature ≤ </w:t>
+      </w:r>
+      <w:r>
+        <w:rPr>
+          <w:sz w:val="32"/>
+          <w:szCs w:val="32"/>
+        </w:rPr>
+        <w:t xml:space="preserve">         </w:t>
+      </w:r>
+      <w:r>
+        <w:rPr>
+          <w:color w:val="FFFFFF" w:themeColor="background1"/>
+          <w:sz w:val="32"/>
+          <w:szCs w:val="32"/>
+        </w:rPr>
+        <w:t>gggggggg</w:t>
+      </w:r>
+      <w:r>
+        <w:rPr>
+          <w:sz w:val="32"/>
+          <w:szCs w:val="32"/>
+        </w:rPr>
+        <w:t>Threshold)</w:t>
+      </w:r>
+    </w:p>
+    <w:p>
+      <w:pPr>
+        <w:tabs>
+          <w:tab w:val="left" w:pos="2040"/>
+        </w:tabs>
+        <w:ind w:left="720"/>
+        <w:rPr>
+          <w:sz w:val="32"/>
+          <w:szCs w:val="32"/>
+        </w:rPr>
+      </w:pPr>
+      <w:r>
+        <w:rPr>
+          <w:sz w:val="32"/>
+          <w:szCs w:val="32"/>
+        </w:rPr>
+        <w:t xml:space="preserve">                  Right branch: Instances not satisfying the condition </w:t>
+      </w:r>
+      <w:r>
+        <w:rPr>
+          <w:color w:val="FFFFFF" w:themeColor="background1"/>
+          <w:sz w:val="32"/>
+          <w:szCs w:val="32"/>
+        </w:rPr>
+        <w:t xml:space="preserve">gggggggg </w:t>
+      </w:r>
+      <w:r>
+        <w:rPr>
+          <w:sz w:val="32"/>
+          <w:szCs w:val="32"/>
+        </w:rPr>
+        <w:t>(Feature &gt; Threshold)</w:t>
+      </w:r>
+    </w:p>
+    <w:p>
+      <w:pPr>
+        <w:tabs>
+          <w:tab w:val="left" w:pos="2040"/>
+        </w:tabs>
+        <w:ind w:left="720"/>
+        <w:rPr>
+          <w:sz w:val="32"/>
+          <w:szCs w:val="32"/>
+        </w:rPr>
+      </w:pPr>
+      <w:r>
+        <w:rPr>
+          <w:sz w:val="32"/>
+          <w:szCs w:val="32"/>
+        </w:rPr>
+        <w:lastRenderedPageBreak/>
+        <w:t xml:space="preserve">       This process repeats until:</w:t>
+      </w:r>
+    </w:p>
+    <w:p>
+      <w:pPr>
+        <w:tabs>
+          <w:tab w:val="left" w:pos="2040"/>
+        </w:tabs>
+        <w:ind w:left="720"/>
+        <w:rPr>
+          <w:sz w:val="32"/>
+          <w:szCs w:val="32"/>
+        </w:rPr>
+      </w:pPr>
+      <w:r>
+        <w:rPr>
+          <w:sz w:val="32"/>
+          <w:szCs w:val="32"/>
+        </w:rPr>
+        <w:t xml:space="preserve">             A pure leaf node is reached</w:t>
+      </w:r>
+    </w:p>
+    <w:p>
+      <w:pPr>
+        <w:tabs>
+          <w:tab w:val="left" w:pos="2040"/>
+        </w:tabs>
+        <w:ind w:left="720"/>
+        <w:rPr>
+          <w:sz w:val="32"/>
+          <w:szCs w:val="32"/>
+        </w:rPr>
+      </w:pPr>
+      <w:r>
+        <w:rPr>
+          <w:sz w:val="32"/>
+          <w:szCs w:val="32"/>
+        </w:rPr>
+        <w:t xml:space="preserve">             A maximum depth or minimum samples per node </w:t>
+      </w:r>
+      <w:r>
+        <w:rPr>
+          <w:sz w:val="32"/>
+          <w:szCs w:val="32"/>
+        </w:rPr>
+        <w:t xml:space="preserve"> </w:t>
+      </w:r>
+      <w:r>
+        <w:rPr>
+          <w:color w:val="FFFFFF" w:themeColor="background1"/>
+          <w:sz w:val="32"/>
+          <w:szCs w:val="32"/>
+        </w:rPr>
+        <w:t>gggggg</w:t>
+      </w:r>
+      <w:r>
+        <w:rPr>
+          <w:sz w:val="32"/>
+          <w:szCs w:val="32"/>
+        </w:rPr>
+        <w:t>constraint is met</w:t>
+      </w:r>
+    </w:p>
+    <w:p>
+      <w:pPr>
+        <w:pStyle w:val="ListParagraph"/>
+        <w:tabs>
+          <w:tab w:val="left" w:pos="2040"/>
+        </w:tabs>
+        <w:ind w:left="1080"/>
+        <w:rPr>
+          <w:sz w:val="36"/>
+          <w:szCs w:val="36"/>
+        </w:rPr>
+      </w:pPr>
+    </w:p>
+    <w:p>
+      <w:pPr>
+        <w:pStyle w:val="ListParagraph"/>
+        <w:numPr>
+          <w:ilvl w:val="0"/>
+          <w:numId w:val="17"/>
+        </w:numPr>
+        <w:tabs>
+          <w:tab w:val="left" w:pos="2040"/>
+        </w:tabs>
+        <w:rPr>
+          <w:sz w:val="36"/>
+          <w:szCs w:val="36"/>
+        </w:rPr>
+      </w:pPr>
+      <w:r>
+        <w:rPr>
+          <w:sz w:val="36"/>
+          <w:szCs w:val="36"/>
+        </w:rPr>
+        <w:t xml:space="preserve">Discuss the criteria and splitting logic used at each node of the tree. </w:t>
+      </w:r>
+    </w:p>
+    <w:p>
+      <w:pPr>
+        <w:tabs>
+          <w:tab w:val="left" w:pos="2040"/>
+        </w:tabs>
+        <w:ind w:left="720"/>
+        <w:rPr>
+          <w:sz w:val="32"/>
+          <w:szCs w:val="32"/>
+        </w:rPr>
+      </w:pPr>
+      <w:r>
+        <w:rPr>
+          <w:sz w:val="32"/>
+          <w:szCs w:val="32"/>
+        </w:rPr>
+        <w:t xml:space="preserve">       Gini Index: Measures impurity at each node</w:t>
+      </w:r>
+    </w:p>
+    <w:p>
+      <w:pPr>
+        <w:tabs>
+          <w:tab w:val="left" w:pos="2040"/>
+        </w:tabs>
+        <w:ind w:left="720"/>
+        <w:rPr>
+          <w:sz w:val="32"/>
+          <w:szCs w:val="32"/>
+        </w:rPr>
+      </w:pPr>
+      <w:r>
+        <w:rPr>
+          <w:sz w:val="32"/>
+          <w:szCs w:val="32"/>
+        </w:rPr>
+        <w:t xml:space="preserve">           Gini = 0: Pure node</w:t>
+      </w:r>
+    </w:p>
+    <w:p>
+      <w:pPr>
+        <w:tabs>
+          <w:tab w:val="left" w:pos="2040"/>
+        </w:tabs>
+        <w:ind w:left="720"/>
+        <w:rPr>
+          <w:sz w:val="32"/>
+          <w:szCs w:val="32"/>
+        </w:rPr>
+      </w:pPr>
+      <w:r>
+        <w:rPr>
+          <w:sz w:val="32"/>
+          <w:szCs w:val="32"/>
+        </w:rPr>
+        <w:t xml:space="preserve">           Gini &gt; 0: Mixed classes</w:t>
+      </w:r>
+    </w:p>
+    <w:p>
+      <w:pPr>
+        <w:tabs>
+          <w:tab w:val="left" w:pos="2040"/>
+        </w:tabs>
+        <w:ind w:left="720"/>
+        <w:rPr>
+          <w:sz w:val="32"/>
+          <w:szCs w:val="32"/>
+        </w:rPr>
+      </w:pPr>
+      <w:r>
+        <w:rPr>
+          <w:sz w:val="32"/>
+          <w:szCs w:val="32"/>
+        </w:rPr>
+        <w:t xml:space="preserve">       Feature Thresholds: Optimized to split the data such</w:t>
+      </w:r>
+      <w:r>
+        <w:rPr>
+          <w:sz w:val="32"/>
+          <w:szCs w:val="32"/>
+        </w:rPr>
+        <w:t xml:space="preserve"> </w:t>
+      </w:r>
+      <w:r>
+        <w:rPr>
+          <w:sz w:val="32"/>
+          <w:szCs w:val="32"/>
+        </w:rPr>
+        <w:t xml:space="preserve">that </w:t>
+      </w:r>
+      <w:r>
+        <w:rPr>
+          <w:sz w:val="32"/>
+          <w:szCs w:val="32"/>
+        </w:rPr>
+        <w:t xml:space="preserve"> </w:t>
+      </w:r>
+      <w:r>
+        <w:rPr>
+          <w:color w:val="FFFFFF" w:themeColor="background1"/>
+          <w:sz w:val="32"/>
+          <w:szCs w:val="32"/>
+        </w:rPr>
+        <w:t>bbb</w:t>
+      </w:r>
+      <w:r>
+        <w:rPr>
+          <w:sz w:val="32"/>
+          <w:szCs w:val="32"/>
+        </w:rPr>
+        <w:t>subsets have maximum homogeneity</w:t>
+      </w:r>
+    </w:p>
+    <w:p>
+      <w:pPr>
+        <w:tabs>
+          <w:tab w:val="left" w:pos="2040"/>
+        </w:tabs>
+        <w:ind w:left="720"/>
+        <w:rPr>
+          <w:sz w:val="32"/>
+          <w:szCs w:val="32"/>
+        </w:rPr>
+      </w:pPr>
+      <w:r>
+        <w:rPr>
+          <w:sz w:val="32"/>
+          <w:szCs w:val="32"/>
+        </w:rPr>
+        <w:t xml:space="preserve">       Recursive Splitting: Continues until all nodes are pure</w:t>
+      </w:r>
+      <w:r>
+        <w:rPr>
+          <w:sz w:val="32"/>
+          <w:szCs w:val="32"/>
+        </w:rPr>
+        <w:t xml:space="preserve"> </w:t>
+      </w:r>
+      <w:r>
+        <w:rPr>
+          <w:sz w:val="32"/>
+          <w:szCs w:val="32"/>
+        </w:rPr>
+        <w:t xml:space="preserve">or </w:t>
+      </w:r>
+      <w:r>
+        <w:rPr>
+          <w:color w:val="FFFFFF" w:themeColor="background1"/>
+          <w:sz w:val="32"/>
+          <w:szCs w:val="32"/>
+        </w:rPr>
+        <w:t>gggg</w:t>
+      </w:r>
+      <w:r>
+        <w:rPr>
+          <w:sz w:val="32"/>
+          <w:szCs w:val="32"/>
+        </w:rPr>
+        <w:t>constraints are met</w:t>
+      </w:r>
+    </w:p>
+    <w:p>
+      <w:pPr>
+        <w:pStyle w:val="ListParagraph"/>
+        <w:numPr>
+          <w:ilvl w:val="0"/>
+          <w:numId w:val="19"/>
+        </w:numPr>
+        <w:tabs>
+          <w:tab w:val="left" w:pos="2040"/>
+        </w:tabs>
+        <w:rPr>
+          <w:sz w:val="32"/>
+          <w:szCs w:val="32"/>
+        </w:rPr>
+      </w:pPr>
+      <w:r>
+        <w:rPr>
+          <w:sz w:val="32"/>
+          <w:szCs w:val="32"/>
+        </w:rPr>
+        <w:t>Example:</w:t>
+      </w:r>
+    </w:p>
+    <w:p>
+      <w:pPr>
+        <w:pStyle w:val="ListParagraph"/>
+        <w:tabs>
+          <w:tab w:val="left" w:pos="2040"/>
+        </w:tabs>
+        <w:ind w:left="1440"/>
+        <w:rPr>
+          <w:sz w:val="32"/>
+          <w:szCs w:val="32"/>
+        </w:rPr>
+      </w:pPr>
+      <w:r>
+        <w:rPr>
+          <w:sz w:val="32"/>
+          <w:szCs w:val="32"/>
+        </w:rPr>
+        <w:t xml:space="preserve">1. Root Node </w:t>
+      </w:r>
+    </w:p>
+    <w:p>
+      <w:pPr>
+        <w:pStyle w:val="ListParagraph"/>
+        <w:numPr>
+          <w:ilvl w:val="0"/>
+          <w:numId w:val="18"/>
+        </w:numPr>
+        <w:tabs>
+          <w:tab w:val="left" w:pos="2040"/>
+        </w:tabs>
+        <w:rPr>
+          <w:sz w:val="32"/>
+          <w:szCs w:val="32"/>
+        </w:rPr>
+      </w:pPr>
+      <w:r>
+        <w:rPr>
+          <w:sz w:val="32"/>
+          <w:szCs w:val="32"/>
+        </w:rPr>
+        <w:t>The dataset is split into two groups based on whether the humidity is less than or equal to 0.169</w:t>
+      </w:r>
+    </w:p>
+    <w:p>
+      <w:pPr>
+        <w:pStyle w:val="ListParagraph"/>
+        <w:numPr>
+          <w:ilvl w:val="1"/>
+          <w:numId w:val="20"/>
+        </w:numPr>
+        <w:tabs>
+          <w:tab w:val="left" w:pos="2040"/>
+        </w:tabs>
+        <w:rPr>
+          <w:sz w:val="32"/>
+          <w:szCs w:val="32"/>
+        </w:rPr>
+      </w:pPr>
+      <w:r>
+        <w:rPr>
+          <w:sz w:val="32"/>
+          <w:szCs w:val="32"/>
+        </w:rPr>
+        <w:t>Left child (True): All samples with Humidity &lt;= 0.169</w:t>
+      </w:r>
+    </w:p>
+    <w:p>
+      <w:pPr>
+        <w:pStyle w:val="ListParagraph"/>
+        <w:numPr>
+          <w:ilvl w:val="1"/>
+          <w:numId w:val="20"/>
+        </w:numPr>
+        <w:tabs>
+          <w:tab w:val="left" w:pos="2040"/>
+        </w:tabs>
+        <w:rPr>
+          <w:sz w:val="32"/>
+          <w:szCs w:val="32"/>
+        </w:rPr>
+      </w:pPr>
+      <w:r>
+        <w:rPr>
+          <w:sz w:val="32"/>
+          <w:szCs w:val="32"/>
+        </w:rPr>
+        <w:t>Right child (False): All samples with Humidity &gt; 0.169</w:t>
+      </w:r>
+    </w:p>
+    <w:p>
+      <w:pPr>
+        <w:pStyle w:val="ListParagraph"/>
+        <w:numPr>
+          <w:ilvl w:val="0"/>
+          <w:numId w:val="18"/>
+        </w:numPr>
+        <w:tabs>
+          <w:tab w:val="left" w:pos="2040"/>
+        </w:tabs>
+        <w:rPr>
+          <w:sz w:val="32"/>
+          <w:szCs w:val="32"/>
+        </w:rPr>
+      </w:pPr>
+      <w:r>
+        <w:rPr>
+          <w:sz w:val="32"/>
+          <w:szCs w:val="32"/>
+        </w:rPr>
+        <w:t>The goal here is to split the data into groups that are more homogeneous in terms of the target variable (Rain/No Rain)</w:t>
+      </w:r>
+    </w:p>
+    <w:p>
+      <w:pPr>
+        <w:pStyle w:val="ListParagraph"/>
+        <w:tabs>
+          <w:tab w:val="left" w:pos="2040"/>
+        </w:tabs>
+        <w:rPr>
+          <w:sz w:val="32"/>
+          <w:szCs w:val="32"/>
+        </w:rPr>
+      </w:pPr>
+    </w:p>
+    <w:p>
+      <w:pPr>
+        <w:pStyle w:val="ListParagraph"/>
+        <w:tabs>
+          <w:tab w:val="left" w:pos="2040"/>
+        </w:tabs>
+        <w:rPr>
+          <w:sz w:val="32"/>
+          <w:szCs w:val="32"/>
+        </w:rPr>
+      </w:pPr>
+    </w:p>
+    <w:p>
+      <w:pPr>
+        <w:pStyle w:val="ListParagraph"/>
+        <w:tabs>
+          <w:tab w:val="left" w:pos="2040"/>
+        </w:tabs>
+        <w:ind w:left="1440"/>
+        <w:rPr>
+          <w:sz w:val="32"/>
+          <w:szCs w:val="32"/>
+        </w:rPr>
+      </w:pPr>
+      <w:r>
+        <w:rPr>
+          <w:sz w:val="32"/>
+          <w:szCs w:val="32"/>
+        </w:rPr>
+        <w:lastRenderedPageBreak/>
+        <w:t>2. Left Child Node (Humidity &lt;= 0.169)</w:t>
+      </w:r>
+    </w:p>
+    <w:p>
+      <w:pPr>
+        <w:pStyle w:val="ListParagraph"/>
+        <w:numPr>
+          <w:ilvl w:val="0"/>
+          <w:numId w:val="18"/>
+        </w:numPr>
+        <w:tabs>
+          <w:tab w:val="left" w:pos="2040"/>
+        </w:tabs>
+        <w:rPr>
+          <w:sz w:val="32"/>
+          <w:szCs w:val="32"/>
+        </w:rPr>
+      </w:pPr>
+      <w:r>
+        <w:rPr>
+          <w:sz w:val="32"/>
+          <w:szCs w:val="32"/>
+        </w:rPr>
+        <w:t xml:space="preserve">This node splits further based on the pressure values </w:t>
+      </w:r>
+    </w:p>
+    <w:p>
+      <w:pPr>
+        <w:pStyle w:val="ListParagraph"/>
+        <w:numPr>
+          <w:ilvl w:val="1"/>
+          <w:numId w:val="21"/>
+        </w:numPr>
+        <w:tabs>
+          <w:tab w:val="left" w:pos="2040"/>
+        </w:tabs>
+        <w:rPr>
+          <w:sz w:val="32"/>
+          <w:szCs w:val="32"/>
+        </w:rPr>
+      </w:pPr>
+      <w:r>
+        <w:rPr>
+          <w:sz w:val="32"/>
+          <w:szCs w:val="32"/>
+        </w:rPr>
+        <w:t>Left child (True): Samples with Pressure &lt;= -0.961</w:t>
+      </w:r>
+    </w:p>
+    <w:p>
+      <w:pPr>
+        <w:pStyle w:val="ListParagraph"/>
+        <w:numPr>
+          <w:ilvl w:val="1"/>
+          <w:numId w:val="21"/>
+        </w:numPr>
+        <w:tabs>
+          <w:tab w:val="left" w:pos="2040"/>
+        </w:tabs>
+        <w:rPr>
+          <w:sz w:val="32"/>
+          <w:szCs w:val="32"/>
+        </w:rPr>
+      </w:pPr>
+      <w:r>
+        <w:rPr>
+          <w:sz w:val="32"/>
+          <w:szCs w:val="32"/>
+        </w:rPr>
+        <w:t>Right child (False): Samples with Pressure &gt; -0.961</w:t>
+      </w:r>
+    </w:p>
+    <w:p>
+      <w:pPr>
+        <w:pStyle w:val="ListParagraph"/>
+        <w:tabs>
+          <w:tab w:val="left" w:pos="2040"/>
+        </w:tabs>
+        <w:ind w:left="1440"/>
+        <w:rPr>
+          <w:sz w:val="32"/>
+          <w:szCs w:val="32"/>
+        </w:rPr>
+      </w:pPr>
+    </w:p>
+    <w:p>
+      <w:pPr>
+        <w:pStyle w:val="ListParagraph"/>
+        <w:tabs>
+          <w:tab w:val="left" w:pos="2040"/>
+        </w:tabs>
+        <w:ind w:left="1440"/>
+        <w:rPr>
+          <w:sz w:val="32"/>
+          <w:szCs w:val="32"/>
+        </w:rPr>
+      </w:pPr>
+      <w:r>
+        <w:rPr>
+          <w:sz w:val="32"/>
+          <w:szCs w:val="32"/>
+        </w:rPr>
+        <w:t>3. Right Child Node (Humidity &gt; 0.169)</w:t>
+      </w:r>
+    </w:p>
+    <w:p>
+      <w:pPr>
+        <w:pStyle w:val="ListParagraph"/>
+        <w:numPr>
+          <w:ilvl w:val="0"/>
+          <w:numId w:val="18"/>
+        </w:numPr>
+        <w:tabs>
+          <w:tab w:val="left" w:pos="2040"/>
+        </w:tabs>
+        <w:rPr>
+          <w:sz w:val="32"/>
+          <w:szCs w:val="32"/>
+        </w:rPr>
+      </w:pPr>
+      <w:r>
+        <w:rPr>
+          <w:sz w:val="32"/>
+          <w:szCs w:val="32"/>
+        </w:rPr>
+        <w:t>T</w:t>
+      </w:r>
+      <w:r>
+        <w:rPr>
+          <w:sz w:val="32"/>
+          <w:szCs w:val="32"/>
+        </w:rPr>
+        <w:t>he tree splits based on cloud cover</w:t>
+      </w:r>
+    </w:p>
+    <w:p>
+      <w:pPr>
+        <w:pStyle w:val="ListParagraph"/>
+        <w:numPr>
+          <w:ilvl w:val="1"/>
+          <w:numId w:val="22"/>
+        </w:numPr>
+        <w:tabs>
+          <w:tab w:val="left" w:pos="2040"/>
+        </w:tabs>
+        <w:rPr>
+          <w:sz w:val="32"/>
+          <w:szCs w:val="32"/>
+        </w:rPr>
+      </w:pPr>
+      <w:r>
+        <w:rPr>
+          <w:sz w:val="32"/>
+          <w:szCs w:val="32"/>
+        </w:rPr>
+        <w:t xml:space="preserve">Left child (True): Samples with </w:t>
+      </w:r>
+      <w:proofErr w:type="spellStart"/>
+      <w:r>
+        <w:rPr>
+          <w:sz w:val="32"/>
+          <w:szCs w:val="32"/>
+        </w:rPr>
+        <w:t>Cloud_Cover</w:t>
+      </w:r>
+      <w:proofErr w:type="spellEnd"/>
+      <w:r>
+        <w:rPr>
+          <w:sz w:val="32"/>
+          <w:szCs w:val="32"/>
+        </w:rPr>
+        <w:t xml:space="preserve"> &lt;= 0.004</w:t>
+      </w:r>
+    </w:p>
+    <w:p>
+      <w:pPr>
+        <w:pStyle w:val="ListParagraph"/>
+        <w:numPr>
+          <w:ilvl w:val="1"/>
+          <w:numId w:val="22"/>
+        </w:numPr>
+        <w:tabs>
+          <w:tab w:val="left" w:pos="2040"/>
+        </w:tabs>
+        <w:rPr>
+          <w:sz w:val="32"/>
+          <w:szCs w:val="32"/>
+        </w:rPr>
+      </w:pPr>
+      <w:r>
+        <w:rPr>
+          <w:sz w:val="32"/>
+          <w:szCs w:val="32"/>
+        </w:rPr>
+        <w:t xml:space="preserve">Right child (False): Samples with </w:t>
+      </w:r>
+      <w:proofErr w:type="spellStart"/>
+      <w:r>
+        <w:rPr>
+          <w:sz w:val="32"/>
+          <w:szCs w:val="32"/>
+        </w:rPr>
+        <w:t>Cloud_Cover</w:t>
+      </w:r>
+      <w:proofErr w:type="spellEnd"/>
+      <w:r>
+        <w:rPr>
+          <w:sz w:val="32"/>
+          <w:szCs w:val="32"/>
+        </w:rPr>
+        <w:t xml:space="preserve"> &gt; 0.004</w:t>
+      </w:r>
+    </w:p>
+    <w:p>
+      <w:pPr>
+        <w:pStyle w:val="ListParagraph"/>
+        <w:numPr>
+          <w:ilvl w:val="0"/>
+          <w:numId w:val="18"/>
+        </w:numPr>
+        <w:tabs>
+          <w:tab w:val="left" w:pos="2040"/>
+        </w:tabs>
+        <w:rPr>
+          <w:sz w:val="32"/>
+          <w:szCs w:val="32"/>
+        </w:rPr>
+      </w:pPr>
+      <w:r>
+        <w:rPr>
+          <w:sz w:val="32"/>
+          <w:szCs w:val="32"/>
+        </w:rPr>
+        <w:t>This helps the tree further separate the data into more homogeneous subsets.</w:t>
+      </w:r>
+    </w:p>
+    <w:p>
+      <w:pPr>
+        <w:pStyle w:val="ListParagraph"/>
+        <w:tabs>
+          <w:tab w:val="left" w:pos="2040"/>
+        </w:tabs>
+        <w:ind w:left="1440"/>
+        <w:rPr>
+          <w:sz w:val="32"/>
+          <w:szCs w:val="32"/>
+        </w:rPr>
+      </w:pPr>
+    </w:p>
+    <w:p>
+      <w:pPr>
+        <w:pStyle w:val="ListParagraph"/>
+        <w:numPr>
+          <w:ilvl w:val="0"/>
+          <w:numId w:val="23"/>
+        </w:numPr>
+        <w:tabs>
+          <w:tab w:val="left" w:pos="2040"/>
+        </w:tabs>
+        <w:rPr>
+          <w:sz w:val="32"/>
+          <w:szCs w:val="32"/>
+        </w:rPr>
+      </w:pPr>
+      <w:r>
+        <w:rPr>
+          <w:sz w:val="32"/>
+          <w:szCs w:val="32"/>
+        </w:rPr>
+        <w:t xml:space="preserve">The </w:t>
+      </w:r>
+      <w:proofErr w:type="gramStart"/>
+      <w:r>
+        <w:rPr>
+          <w:sz w:val="32"/>
+          <w:szCs w:val="32"/>
+        </w:rPr>
+        <w:t>splitting</w:t>
+      </w:r>
+      <w:proofErr w:type="gramEnd"/>
+      <w:r>
+        <w:rPr>
+          <w:sz w:val="32"/>
+          <w:szCs w:val="32"/>
+        </w:rPr>
+        <w:t xml:space="preserve"> continues down the tree based on various features like Wind Speed, Temperature, and Pressure, with each condition carefully chosen to increase the homogeneity of the resulting child nodes</w:t>
+      </w:r>
+    </w:p>
+    <w:p>
+      <w:pPr>
+        <w:pStyle w:val="ListParagraph"/>
+        <w:numPr>
+          <w:ilvl w:val="0"/>
+          <w:numId w:val="23"/>
+        </w:numPr>
+        <w:tabs>
+          <w:tab w:val="left" w:pos="2040"/>
+        </w:tabs>
+        <w:rPr>
+          <w:sz w:val="32"/>
+          <w:szCs w:val="32"/>
+        </w:rPr>
+      </w:pPr>
+      <w:r>
+        <w:rPr>
+          <w:sz w:val="32"/>
+          <w:szCs w:val="32"/>
+        </w:rPr>
+        <w:t>Each decision node checks for the best feature (based on Gini Impurity) and the best threshold value that minimizes impurity and improves class separation</w:t>
+      </w:r>
+    </w:p>
+    <w:p>
+      <w:pPr>
+        <w:pStyle w:val="ListParagraph"/>
+        <w:tabs>
+          <w:tab w:val="left" w:pos="2040"/>
+        </w:tabs>
+        <w:ind w:left="1440"/>
+        <w:rPr>
+          <w:sz w:val="32"/>
+          <w:szCs w:val="32"/>
+        </w:rPr>
+      </w:pPr>
+    </w:p>
+    <w:p>
+      <w:pPr>
+        <w:pStyle w:val="ListParagraph"/>
+        <w:rPr>
+          <w:sz w:val="36"/>
+          <w:szCs w:val="36"/>
+        </w:rPr>
+      </w:pPr>
+    </w:p>
+    <w:p>
+      <w:pPr>
+        <w:pStyle w:val="ListParagraph"/>
+        <w:rPr>
+          <w:sz w:val="36"/>
+          <w:szCs w:val="36"/>
+        </w:rPr>
+      </w:pPr>
+    </w:p>
+    <w:p>
+      <w:pPr>
+        <w:pStyle w:val="ListParagraph"/>
+        <w:rPr>
+          <w:sz w:val="36"/>
+          <w:szCs w:val="36"/>
+        </w:rPr>
+      </w:pPr>
+    </w:p>
+    <w:p>
+      <w:pPr>
+        <w:pStyle w:val="ListParagraph"/>
+        <w:rPr>
+          <w:sz w:val="36"/>
+          <w:szCs w:val="36"/>
+        </w:rPr>
+      </w:pPr>
+    </w:p>
+    <w:p>
+      <w:pPr>
+        <w:pStyle w:val="ListParagraph"/>
+        <w:rPr>
+          <w:sz w:val="36"/>
+          <w:szCs w:val="36"/>
+        </w:rPr>
+      </w:pPr>
+    </w:p>
+    <w:p>
+      <w:pPr>
+        <w:rPr>
+          <w:sz w:val="36"/>
+          <w:szCs w:val="36"/>
+        </w:rPr>
+      </w:pPr>
+    </w:p>
+    <w:p>
+      <w:pPr>
         <w:rPr>
           <w:sz w:val="36"/>
           <w:szCs w:val="36"/>
@@ -2927,254 +4055,7 @@
           <w:sz w:val="36"/>
           <w:szCs w:val="36"/>
         </w:rPr>
-        <w:t xml:space="preserve">Decision Tree Explanation Report </w:t>
-      </w:r>
-    </w:p>
-    <w:p>
-      <w:pPr>
-        <w:pStyle w:val="ListParagraph"/>
-        <w:tabs>
-          <w:tab w:val="left" w:pos="2040"/>
-        </w:tabs>
-        <w:ind w:left="1080"/>
-        <w:rPr>
-          <w:sz w:val="36"/>
-          <w:szCs w:val="36"/>
-        </w:rPr>
-      </w:pPr>
-    </w:p>
-    <w:p>
-      <w:pPr>
-        <w:pStyle w:val="ListParagraph"/>
-        <w:numPr>
-          <w:ilvl w:val="0"/>
-          <w:numId w:val="17"/>
-        </w:numPr>
-        <w:tabs>
-          <w:tab w:val="left" w:pos="2040"/>
-        </w:tabs>
-        <w:rPr>
-          <w:sz w:val="36"/>
-          <w:szCs w:val="36"/>
-        </w:rPr>
-      </w:pPr>
-      <w:r>
-        <w:rPr>
-          <w:sz w:val="36"/>
-          <w:szCs w:val="36"/>
-        </w:rPr>
-        <w:t xml:space="preserve">Create a well-formatted report that includes a plot of the decision tree and a detailed explanation of how the tree makes predictions. </w:t>
-      </w:r>
-    </w:p>
-    <w:p>
-      <w:pPr>
-        <w:pStyle w:val="ListParagraph"/>
-        <w:tabs>
-          <w:tab w:val="left" w:pos="2040"/>
-        </w:tabs>
-        <w:ind w:left="1080"/>
-        <w:rPr>
-          <w:sz w:val="36"/>
-          <w:szCs w:val="36"/>
-        </w:rPr>
-      </w:pPr>
-    </w:p>
-    <w:p>
-      <w:pPr>
-        <w:pStyle w:val="ListParagraph"/>
-        <w:numPr>
-          <w:ilvl w:val="0"/>
-          <w:numId w:val="17"/>
-        </w:numPr>
-        <w:tabs>
-          <w:tab w:val="left" w:pos="2040"/>
-        </w:tabs>
-        <w:rPr>
-          <w:sz w:val="36"/>
-          <w:szCs w:val="36"/>
-        </w:rPr>
-      </w:pPr>
-      <w:r>
-        <w:rPr>
-          <w:sz w:val="36"/>
-          <w:szCs w:val="36"/>
-        </w:rPr>
-        <w:t xml:space="preserve">Discuss the criteria and splitting logic used at each node of the tree. </w:t>
-      </w:r>
-    </w:p>
-    <w:p>
-      <w:pPr>
-        <w:pStyle w:val="ListParagraph"/>
-        <w:rPr>
-          <w:sz w:val="36"/>
-          <w:szCs w:val="36"/>
-        </w:rPr>
-      </w:pPr>
-    </w:p>
-    <w:p>
-      <w:pPr>
-        <w:pStyle w:val="ListParagraph"/>
-        <w:rPr>
-          <w:sz w:val="36"/>
-          <w:szCs w:val="36"/>
-        </w:rPr>
-      </w:pPr>
-    </w:p>
-    <w:p>
-      <w:pPr>
-        <w:pStyle w:val="ListParagraph"/>
-        <w:rPr>
-          <w:sz w:val="36"/>
-          <w:szCs w:val="36"/>
-        </w:rPr>
-      </w:pPr>
-    </w:p>
-    <w:p>
-      <w:pPr>
-        <w:pStyle w:val="ListParagraph"/>
-        <w:rPr>
-          <w:sz w:val="36"/>
-          <w:szCs w:val="36"/>
-        </w:rPr>
-      </w:pPr>
-    </w:p>
-    <w:p>
-      <w:pPr>
-        <w:pStyle w:val="ListParagraph"/>
-        <w:rPr>
-          <w:sz w:val="36"/>
-          <w:szCs w:val="36"/>
-        </w:rPr>
-      </w:pPr>
-    </w:p>
-    <w:p>
-      <w:pPr>
-        <w:pStyle w:val="ListParagraph"/>
-        <w:rPr>
-          <w:sz w:val="36"/>
-          <w:szCs w:val="36"/>
-        </w:rPr>
-      </w:pPr>
-    </w:p>
-    <w:p>
-      <w:pPr>
-        <w:pStyle w:val="ListParagraph"/>
-        <w:rPr>
-          <w:sz w:val="36"/>
-          <w:szCs w:val="36"/>
-        </w:rPr>
-      </w:pPr>
-    </w:p>
-    <w:p>
-      <w:pPr>
-        <w:pStyle w:val="ListParagraph"/>
-        <w:rPr>
-          <w:sz w:val="36"/>
-          <w:szCs w:val="36"/>
-        </w:rPr>
-      </w:pPr>
-    </w:p>
-    <w:p>
-      <w:pPr>
-        <w:pStyle w:val="ListParagraph"/>
-        <w:rPr>
-          <w:sz w:val="36"/>
-          <w:szCs w:val="36"/>
-        </w:rPr>
-      </w:pPr>
-    </w:p>
-    <w:p>
-      <w:pPr>
-        <w:pStyle w:val="ListParagraph"/>
-        <w:rPr>
-          <w:sz w:val="36"/>
-          <w:szCs w:val="36"/>
-        </w:rPr>
-      </w:pPr>
-    </w:p>
-    <w:p>
-      <w:pPr>
-        <w:pStyle w:val="ListParagraph"/>
-        <w:rPr>
-          <w:sz w:val="36"/>
-          <w:szCs w:val="36"/>
-        </w:rPr>
-      </w:pPr>
-    </w:p>
-    <w:p>
-      <w:pPr>
-        <w:pStyle w:val="ListParagraph"/>
-        <w:rPr>
-          <w:sz w:val="36"/>
-          <w:szCs w:val="36"/>
-        </w:rPr>
-      </w:pPr>
-    </w:p>
-    <w:p>
-      <w:pPr>
-        <w:pStyle w:val="ListParagraph"/>
-        <w:rPr>
-          <w:sz w:val="36"/>
-          <w:szCs w:val="36"/>
-        </w:rPr>
-      </w:pPr>
-    </w:p>
-    <w:p>
-      <w:pPr>
-        <w:pStyle w:val="ListParagraph"/>
-        <w:rPr>
-          <w:sz w:val="36"/>
-          <w:szCs w:val="36"/>
-        </w:rPr>
-      </w:pPr>
-    </w:p>
-    <w:p>
-      <w:pPr>
-        <w:pStyle w:val="ListParagraph"/>
-        <w:rPr>
-          <w:sz w:val="36"/>
-          <w:szCs w:val="36"/>
-        </w:rPr>
-      </w:pPr>
-    </w:p>
-    <w:p>
-      <w:pPr>
-        <w:pStyle w:val="ListParagraph"/>
-        <w:rPr>
-          <w:sz w:val="36"/>
-          <w:szCs w:val="36"/>
-        </w:rPr>
-      </w:pPr>
-    </w:p>
-    <w:p>
-      <w:pPr>
-        <w:pStyle w:val="ListParagraph"/>
-        <w:rPr>
-          <w:sz w:val="36"/>
-          <w:szCs w:val="36"/>
-        </w:rPr>
-      </w:pPr>
-    </w:p>
-    <w:p>
-      <w:pPr>
-        <w:pStyle w:val="ListParagraph"/>
-        <w:numPr>
-          <w:ilvl w:val="0"/>
-          <w:numId w:val="16"/>
-        </w:numPr>
-        <w:tabs>
-          <w:tab w:val="left" w:pos="2040"/>
-        </w:tabs>
-        <w:rPr>
-          <w:sz w:val="36"/>
-          <w:szCs w:val="36"/>
-        </w:rPr>
-      </w:pPr>
-      <w:r>
-        <w:rPr>
-          <w:sz w:val="36"/>
-          <w:szCs w:val="36"/>
-        </w:rPr>
+        <w:lastRenderedPageBreak/>
         <w:t xml:space="preserve">Performance Metrics Report </w:t>
       </w:r>
     </w:p>
@@ -3414,12 +4295,21 @@
                 <w:szCs w:val="36"/>
               </w:rPr>
             </w:pPr>
-            <w:r>
-              <w:rPr>
-                <w:sz w:val="36"/>
-                <w:szCs w:val="36"/>
-              </w:rPr>
-              <w:t>KNN(3) from scratch</w:t>
+            <w:proofErr w:type="gramStart"/>
+            <w:r>
+              <w:rPr>
+                <w:sz w:val="36"/>
+                <w:szCs w:val="36"/>
+              </w:rPr>
+              <w:t>KNN(</w:t>
+            </w:r>
+            <w:proofErr w:type="gramEnd"/>
+            <w:r>
+              <w:rPr>
+                <w:sz w:val="36"/>
+                <w:szCs w:val="36"/>
+              </w:rPr>
+              <w:t>3) from scratch</w:t>
             </w:r>
           </w:p>
         </w:tc>
@@ -3513,12 +4403,21 @@
                 <w:szCs w:val="36"/>
               </w:rPr>
             </w:pPr>
-            <w:r>
-              <w:rPr>
-                <w:sz w:val="36"/>
-                <w:szCs w:val="36"/>
-              </w:rPr>
-              <w:t>KNN(5) from scratch</w:t>
+            <w:proofErr w:type="gramStart"/>
+            <w:r>
+              <w:rPr>
+                <w:sz w:val="36"/>
+                <w:szCs w:val="36"/>
+              </w:rPr>
+              <w:t>KNN(</w:t>
+            </w:r>
+            <w:proofErr w:type="gramEnd"/>
+            <w:r>
+              <w:rPr>
+                <w:sz w:val="36"/>
+                <w:szCs w:val="36"/>
+              </w:rPr>
+              <w:t>5) from scratch</w:t>
             </w:r>
           </w:p>
         </w:tc>
@@ -3615,12 +4514,21 @@
                 <w:szCs w:val="36"/>
               </w:rPr>
             </w:pPr>
-            <w:r>
-              <w:rPr>
-                <w:sz w:val="36"/>
-                <w:szCs w:val="36"/>
-              </w:rPr>
-              <w:t>KNN(7) from scratch</w:t>
+            <w:proofErr w:type="gramStart"/>
+            <w:r>
+              <w:rPr>
+                <w:sz w:val="36"/>
+                <w:szCs w:val="36"/>
+              </w:rPr>
+              <w:t>KNN(</w:t>
+            </w:r>
+            <w:proofErr w:type="gramEnd"/>
+            <w:r>
+              <w:rPr>
+                <w:sz w:val="36"/>
+                <w:szCs w:val="36"/>
+              </w:rPr>
+              <w:t>7) from scratch</w:t>
             </w:r>
           </w:p>
         </w:tc>
@@ -3714,12 +4622,21 @@
                 <w:szCs w:val="36"/>
               </w:rPr>
             </w:pPr>
-            <w:r>
-              <w:rPr>
-                <w:sz w:val="36"/>
-                <w:szCs w:val="36"/>
-              </w:rPr>
-              <w:t>KNN(9) from scratch</w:t>
+            <w:proofErr w:type="gramStart"/>
+            <w:r>
+              <w:rPr>
+                <w:sz w:val="36"/>
+                <w:szCs w:val="36"/>
+              </w:rPr>
+              <w:t>KNN(</w:t>
+            </w:r>
+            <w:proofErr w:type="gramEnd"/>
+            <w:r>
+              <w:rPr>
+                <w:sz w:val="36"/>
+                <w:szCs w:val="36"/>
+              </w:rPr>
+              <w:t>9) from scratch</w:t>
             </w:r>
           </w:p>
         </w:tc>
@@ -3816,12 +4733,21 @@
                 <w:szCs w:val="36"/>
               </w:rPr>
             </w:pPr>
-            <w:r>
-              <w:rPr>
-                <w:sz w:val="36"/>
-                <w:szCs w:val="36"/>
-              </w:rPr>
-              <w:t>KNN(11) from scratch</w:t>
+            <w:proofErr w:type="gramStart"/>
+            <w:r>
+              <w:rPr>
+                <w:sz w:val="36"/>
+                <w:szCs w:val="36"/>
+              </w:rPr>
+              <w:t>KNN(</w:t>
+            </w:r>
+            <w:proofErr w:type="gramEnd"/>
+            <w:r>
+              <w:rPr>
+                <w:sz w:val="36"/>
+                <w:szCs w:val="36"/>
+              </w:rPr>
+              <w:t>11) from scratch</w:t>
             </w:r>
           </w:p>
         </w:tc>
@@ -3915,12 +4841,21 @@
                 <w:szCs w:val="36"/>
               </w:rPr>
             </w:pPr>
-            <w:r>
-              <w:rPr>
-                <w:sz w:val="36"/>
-                <w:szCs w:val="36"/>
-              </w:rPr>
-              <w:t>KNN(5) scikit-learn</w:t>
+            <w:proofErr w:type="gramStart"/>
+            <w:r>
+              <w:rPr>
+                <w:sz w:val="36"/>
+                <w:szCs w:val="36"/>
+              </w:rPr>
+              <w:t>KNN(</w:t>
+            </w:r>
+            <w:proofErr w:type="gramEnd"/>
+            <w:r>
+              <w:rPr>
+                <w:sz w:val="36"/>
+                <w:szCs w:val="36"/>
+              </w:rPr>
+              <w:t>5) scikit-learn</w:t>
             </w:r>
           </w:p>
         </w:tc>
@@ -4223,7 +5158,7 @@
       </w:pPr>
     </w:p>
     <w:sectPr>
-      <w:footerReference w:type="default" r:id="rId9"/>
+      <w:footerReference w:type="default" r:id="rId10"/>
       <w:pgSz w:w="12240" w:h="15840"/>
       <w:pgMar w:top="1440" w:right="1440" w:bottom="1440" w:left="1440" w:header="720" w:footer="720" w:gutter="0"/>
       <w:cols w:space="720"/>
@@ -4493,7 +5428,7 @@
             </mc:Choice>
             <mc:Fallback>
               <w:pict>
-                <v:shapetype w14:anchorId="41BBB110" id="_x0000_t32" coordsize="21600,21600" o:spt="32" o:oned="t" path="m,l21600,21600e" filled="f">
+                <v:shapetype w14:anchorId="21A1270D" id="_x0000_t32" coordsize="21600,21600" o:spt="32" o:oned="t" path="m,l21600,21600e" filled="f">
                   <v:path arrowok="t" fillok="f" o:connecttype="none"/>
                   <o:lock v:ext="edit" shapetype="t"/>
                 </v:shapetype>
@@ -4627,6 +5562,119 @@
     </w:lvl>
   </w:abstractNum>
   <w:abstractNum w:abstractNumId="1" w15:restartNumberingAfterBreak="0">
+    <w:nsid w:val="04475213"/>
+    <w:multiLevelType w:val="hybridMultilevel"/>
+    <w:tmpl w:val="DF100C36"/>
+    <w:lvl w:ilvl="0" w:tplc="04090001">
+      <w:start w:val="1"/>
+      <w:numFmt w:val="bullet"/>
+      <w:lvlText w:val=""/>
+      <w:lvlJc w:val="left"/>
+      <w:pPr>
+        <w:ind w:left="1440" w:hanging="360"/>
+      </w:pPr>
+      <w:rPr>
+        <w:rFonts w:ascii="Symbol" w:hAnsi="Symbol" w:hint="default"/>
+      </w:rPr>
+    </w:lvl>
+    <w:lvl w:ilvl="1" w:tplc="04090003" w:tentative="1">
+      <w:start w:val="1"/>
+      <w:numFmt w:val="bullet"/>
+      <w:lvlText w:val="o"/>
+      <w:lvlJc w:val="left"/>
+      <w:pPr>
+        <w:ind w:left="2160" w:hanging="360"/>
+      </w:pPr>
+      <w:rPr>
+        <w:rFonts w:ascii="Courier New" w:hAnsi="Courier New" w:cs="Courier New" w:hint="default"/>
+      </w:rPr>
+    </w:lvl>
+    <w:lvl w:ilvl="2" w:tplc="04090005" w:tentative="1">
+      <w:start w:val="1"/>
+      <w:numFmt w:val="bullet"/>
+      <w:lvlText w:val=""/>
+      <w:lvlJc w:val="left"/>
+      <w:pPr>
+        <w:ind w:left="2880" w:hanging="360"/>
+      </w:pPr>
+      <w:rPr>
+        <w:rFonts w:ascii="Wingdings" w:hAnsi="Wingdings" w:hint="default"/>
+      </w:rPr>
+    </w:lvl>
+    <w:lvl w:ilvl="3" w:tplc="04090001" w:tentative="1">
+      <w:start w:val="1"/>
+      <w:numFmt w:val="bullet"/>
+      <w:lvlText w:val=""/>
+      <w:lvlJc w:val="left"/>
+      <w:pPr>
+        <w:ind w:left="3600" w:hanging="360"/>
+      </w:pPr>
+      <w:rPr>
+        <w:rFonts w:ascii="Symbol" w:hAnsi="Symbol" w:hint="default"/>
+      </w:rPr>
+    </w:lvl>
+    <w:lvl w:ilvl="4" w:tplc="04090003" w:tentative="1">
+      <w:start w:val="1"/>
+      <w:numFmt w:val="bullet"/>
+      <w:lvlText w:val="o"/>
+      <w:lvlJc w:val="left"/>
+      <w:pPr>
+        <w:ind w:left="4320" w:hanging="360"/>
+      </w:pPr>
+      <w:rPr>
+        <w:rFonts w:ascii="Courier New" w:hAnsi="Courier New" w:cs="Courier New" w:hint="default"/>
+      </w:rPr>
+    </w:lvl>
+    <w:lvl w:ilvl="5" w:tplc="04090005" w:tentative="1">
+      <w:start w:val="1"/>
+      <w:numFmt w:val="bullet"/>
+      <w:lvlText w:val=""/>
+      <w:lvlJc w:val="left"/>
+      <w:pPr>
+        <w:ind w:left="5040" w:hanging="360"/>
+      </w:pPr>
+      <w:rPr>
+        <w:rFonts w:ascii="Wingdings" w:hAnsi="Wingdings" w:hint="default"/>
+      </w:rPr>
+    </w:lvl>
+    <w:lvl w:ilvl="6" w:tplc="04090001" w:tentative="1">
+      <w:start w:val="1"/>
+      <w:numFmt w:val="bullet"/>
+      <w:lvlText w:val=""/>
+      <w:lvlJc w:val="left"/>
+      <w:pPr>
+        <w:ind w:left="5760" w:hanging="360"/>
+      </w:pPr>
+      <w:rPr>
+        <w:rFonts w:ascii="Symbol" w:hAnsi="Symbol" w:hint="default"/>
+      </w:rPr>
+    </w:lvl>
+    <w:lvl w:ilvl="7" w:tplc="04090003" w:tentative="1">
+      <w:start w:val="1"/>
+      <w:numFmt w:val="bullet"/>
+      <w:lvlText w:val="o"/>
+      <w:lvlJc w:val="left"/>
+      <w:pPr>
+        <w:ind w:left="6480" w:hanging="360"/>
+      </w:pPr>
+      <w:rPr>
+        <w:rFonts w:ascii="Courier New" w:hAnsi="Courier New" w:cs="Courier New" w:hint="default"/>
+      </w:rPr>
+    </w:lvl>
+    <w:lvl w:ilvl="8" w:tplc="04090005" w:tentative="1">
+      <w:start w:val="1"/>
+      <w:numFmt w:val="bullet"/>
+      <w:lvlText w:val=""/>
+      <w:lvlJc w:val="left"/>
+      <w:pPr>
+        <w:ind w:left="7200" w:hanging="360"/>
+      </w:pPr>
+      <w:rPr>
+        <w:rFonts w:ascii="Wingdings" w:hAnsi="Wingdings" w:hint="default"/>
+      </w:rPr>
+    </w:lvl>
+  </w:abstractNum>
+  <w:abstractNum w:abstractNumId="2" w15:restartNumberingAfterBreak="0">
     <w:nsid w:val="08640C30"/>
     <w:multiLevelType w:val="hybridMultilevel"/>
     <w:tmpl w:val="6AB05458"/>
@@ -4715,7 +5763,156 @@
       </w:pPr>
     </w:lvl>
   </w:abstractNum>
-  <w:abstractNum w:abstractNumId="2" w15:restartNumberingAfterBreak="0">
+  <w:abstractNum w:abstractNumId="3" w15:restartNumberingAfterBreak="0">
+    <w:nsid w:val="0DD72DF2"/>
+    <w:multiLevelType w:val="multilevel"/>
+    <w:tmpl w:val="A3127440"/>
+    <w:lvl w:ilvl="0">
+      <w:start w:val="1"/>
+      <w:numFmt w:val="bullet"/>
+      <w:lvlText w:val=""/>
+      <w:lvlJc w:val="left"/>
+      <w:pPr>
+        <w:tabs>
+          <w:tab w:val="num" w:pos="720"/>
+        </w:tabs>
+        <w:ind w:left="720" w:hanging="360"/>
+      </w:pPr>
+      <w:rPr>
+        <w:rFonts w:ascii="Symbol" w:hAnsi="Symbol" w:hint="default"/>
+        <w:sz w:val="20"/>
+      </w:rPr>
+    </w:lvl>
+    <w:lvl w:ilvl="1">
+      <w:start w:val="1"/>
+      <w:numFmt w:val="bullet"/>
+      <w:lvlText w:val="o"/>
+      <w:lvlJc w:val="left"/>
+      <w:pPr>
+        <w:tabs>
+          <w:tab w:val="num" w:pos="1440"/>
+        </w:tabs>
+        <w:ind w:left="1440" w:hanging="360"/>
+      </w:pPr>
+      <w:rPr>
+        <w:rFonts w:ascii="Courier New" w:hAnsi="Courier New" w:hint="default"/>
+        <w:sz w:val="20"/>
+      </w:rPr>
+    </w:lvl>
+    <w:lvl w:ilvl="2" w:tentative="1">
+      <w:start w:val="1"/>
+      <w:numFmt w:val="bullet"/>
+      <w:lvlText w:val=""/>
+      <w:lvlJc w:val="left"/>
+      <w:pPr>
+        <w:tabs>
+          <w:tab w:val="num" w:pos="2160"/>
+        </w:tabs>
+        <w:ind w:left="2160" w:hanging="360"/>
+      </w:pPr>
+      <w:rPr>
+        <w:rFonts w:ascii="Wingdings" w:hAnsi="Wingdings" w:hint="default"/>
+        <w:sz w:val="20"/>
+      </w:rPr>
+    </w:lvl>
+    <w:lvl w:ilvl="3" w:tentative="1">
+      <w:start w:val="1"/>
+      <w:numFmt w:val="bullet"/>
+      <w:lvlText w:val=""/>
+      <w:lvlJc w:val="left"/>
+      <w:pPr>
+        <w:tabs>
+          <w:tab w:val="num" w:pos="2880"/>
+        </w:tabs>
+        <w:ind w:left="2880" w:hanging="360"/>
+      </w:pPr>
+      <w:rPr>
+        <w:rFonts w:ascii="Wingdings" w:hAnsi="Wingdings" w:hint="default"/>
+        <w:sz w:val="20"/>
+      </w:rPr>
+    </w:lvl>
+    <w:lvl w:ilvl="4" w:tentative="1">
+      <w:start w:val="1"/>
+      <w:numFmt w:val="bullet"/>
+      <w:lvlText w:val=""/>
+      <w:lvlJc w:val="left"/>
+      <w:pPr>
+        <w:tabs>
+          <w:tab w:val="num" w:pos="3600"/>
+        </w:tabs>
+        <w:ind w:left="3600" w:hanging="360"/>
+      </w:pPr>
+      <w:rPr>
+        <w:rFonts w:ascii="Wingdings" w:hAnsi="Wingdings" w:hint="default"/>
+        <w:sz w:val="20"/>
+      </w:rPr>
+    </w:lvl>
+    <w:lvl w:ilvl="5" w:tentative="1">
+      <w:start w:val="1"/>
+      <w:numFmt w:val="bullet"/>
+      <w:lvlText w:val=""/>
+      <w:lvlJc w:val="left"/>
+      <w:pPr>
+        <w:tabs>
+          <w:tab w:val="num" w:pos="4320"/>
+        </w:tabs>
+        <w:ind w:left="4320" w:hanging="360"/>
+      </w:pPr>
+      <w:rPr>
+        <w:rFonts w:ascii="Wingdings" w:hAnsi="Wingdings" w:hint="default"/>
+        <w:sz w:val="20"/>
+      </w:rPr>
+    </w:lvl>
+    <w:lvl w:ilvl="6" w:tentative="1">
+      <w:start w:val="1"/>
+      <w:numFmt w:val="bullet"/>
+      <w:lvlText w:val=""/>
+      <w:lvlJc w:val="left"/>
+      <w:pPr>
+        <w:tabs>
+          <w:tab w:val="num" w:pos="5040"/>
+        </w:tabs>
+        <w:ind w:left="5040" w:hanging="360"/>
+      </w:pPr>
+      <w:rPr>
+        <w:rFonts w:ascii="Wingdings" w:hAnsi="Wingdings" w:hint="default"/>
+        <w:sz w:val="20"/>
+      </w:rPr>
+    </w:lvl>
+    <w:lvl w:ilvl="7" w:tentative="1">
+      <w:start w:val="1"/>
+      <w:numFmt w:val="bullet"/>
+      <w:lvlText w:val=""/>
+      <w:lvlJc w:val="left"/>
+      <w:pPr>
+        <w:tabs>
+          <w:tab w:val="num" w:pos="5760"/>
+        </w:tabs>
+        <w:ind w:left="5760" w:hanging="360"/>
+      </w:pPr>
+      <w:rPr>
+        <w:rFonts w:ascii="Wingdings" w:hAnsi="Wingdings" w:hint="default"/>
+        <w:sz w:val="20"/>
+      </w:rPr>
+    </w:lvl>
+    <w:lvl w:ilvl="8" w:tentative="1">
+      <w:start w:val="1"/>
+      <w:numFmt w:val="bullet"/>
+      <w:lvlText w:val=""/>
+      <w:lvlJc w:val="left"/>
+      <w:pPr>
+        <w:tabs>
+          <w:tab w:val="num" w:pos="6480"/>
+        </w:tabs>
+        <w:ind w:left="6480" w:hanging="360"/>
+      </w:pPr>
+      <w:rPr>
+        <w:rFonts w:ascii="Wingdings" w:hAnsi="Wingdings" w:hint="default"/>
+        <w:sz w:val="20"/>
+      </w:rPr>
+    </w:lvl>
+  </w:abstractNum>
+  <w:abstractNum w:abstractNumId="4" w15:restartNumberingAfterBreak="0">
     <w:nsid w:val="170F41E8"/>
     <w:multiLevelType w:val="hybridMultilevel"/>
     <w:tmpl w:val="F3BE6A92"/>
@@ -4828,7 +6025,7 @@
       </w:rPr>
     </w:lvl>
   </w:abstractNum>
-  <w:abstractNum w:abstractNumId="3" w15:restartNumberingAfterBreak="0">
+  <w:abstractNum w:abstractNumId="5" w15:restartNumberingAfterBreak="0">
     <w:nsid w:val="1DF16399"/>
     <w:multiLevelType w:val="hybridMultilevel"/>
     <w:tmpl w:val="296EAA12"/>
@@ -4917,7 +6114,7 @@
       </w:pPr>
     </w:lvl>
   </w:abstractNum>
-  <w:abstractNum w:abstractNumId="4" w15:restartNumberingAfterBreak="0">
+  <w:abstractNum w:abstractNumId="6" w15:restartNumberingAfterBreak="0">
     <w:nsid w:val="1EFB375B"/>
     <w:multiLevelType w:val="hybridMultilevel"/>
     <w:tmpl w:val="19B0C718"/>
@@ -5006,7 +6203,7 @@
       </w:pPr>
     </w:lvl>
   </w:abstractNum>
-  <w:abstractNum w:abstractNumId="5" w15:restartNumberingAfterBreak="0">
+  <w:abstractNum w:abstractNumId="7" w15:restartNumberingAfterBreak="0">
     <w:nsid w:val="23DC6CEC"/>
     <w:multiLevelType w:val="hybridMultilevel"/>
     <w:tmpl w:val="F9AC05E4"/>
@@ -5095,7 +6292,156 @@
       </w:pPr>
     </w:lvl>
   </w:abstractNum>
-  <w:abstractNum w:abstractNumId="6" w15:restartNumberingAfterBreak="0">
+  <w:abstractNum w:abstractNumId="8" w15:restartNumberingAfterBreak="0">
+    <w:nsid w:val="2ACE6A07"/>
+    <w:multiLevelType w:val="multilevel"/>
+    <w:tmpl w:val="98AC6FFC"/>
+    <w:lvl w:ilvl="0">
+      <w:start w:val="1"/>
+      <w:numFmt w:val="bullet"/>
+      <w:lvlText w:val=""/>
+      <w:lvlJc w:val="left"/>
+      <w:pPr>
+        <w:tabs>
+          <w:tab w:val="num" w:pos="720"/>
+        </w:tabs>
+        <w:ind w:left="720" w:hanging="360"/>
+      </w:pPr>
+      <w:rPr>
+        <w:rFonts w:ascii="Symbol" w:hAnsi="Symbol" w:hint="default"/>
+        <w:sz w:val="20"/>
+      </w:rPr>
+    </w:lvl>
+    <w:lvl w:ilvl="1">
+      <w:start w:val="1"/>
+      <w:numFmt w:val="bullet"/>
+      <w:lvlText w:val="o"/>
+      <w:lvlJc w:val="left"/>
+      <w:pPr>
+        <w:tabs>
+          <w:tab w:val="num" w:pos="1440"/>
+        </w:tabs>
+        <w:ind w:left="1440" w:hanging="360"/>
+      </w:pPr>
+      <w:rPr>
+        <w:rFonts w:ascii="Courier New" w:hAnsi="Courier New" w:hint="default"/>
+        <w:sz w:val="20"/>
+      </w:rPr>
+    </w:lvl>
+    <w:lvl w:ilvl="2" w:tentative="1">
+      <w:start w:val="1"/>
+      <w:numFmt w:val="bullet"/>
+      <w:lvlText w:val=""/>
+      <w:lvlJc w:val="left"/>
+      <w:pPr>
+        <w:tabs>
+          <w:tab w:val="num" w:pos="2160"/>
+        </w:tabs>
+        <w:ind w:left="2160" w:hanging="360"/>
+      </w:pPr>
+      <w:rPr>
+        <w:rFonts w:ascii="Wingdings" w:hAnsi="Wingdings" w:hint="default"/>
+        <w:sz w:val="20"/>
+      </w:rPr>
+    </w:lvl>
+    <w:lvl w:ilvl="3" w:tentative="1">
+      <w:start w:val="1"/>
+      <w:numFmt w:val="bullet"/>
+      <w:lvlText w:val=""/>
+      <w:lvlJc w:val="left"/>
+      <w:pPr>
+        <w:tabs>
+          <w:tab w:val="num" w:pos="2880"/>
+        </w:tabs>
+        <w:ind w:left="2880" w:hanging="360"/>
+      </w:pPr>
+      <w:rPr>
+        <w:rFonts w:ascii="Wingdings" w:hAnsi="Wingdings" w:hint="default"/>
+        <w:sz w:val="20"/>
+      </w:rPr>
+    </w:lvl>
+    <w:lvl w:ilvl="4" w:tentative="1">
+      <w:start w:val="1"/>
+      <w:numFmt w:val="bullet"/>
+      <w:lvlText w:val=""/>
+      <w:lvlJc w:val="left"/>
+      <w:pPr>
+        <w:tabs>
+          <w:tab w:val="num" w:pos="3600"/>
+        </w:tabs>
+        <w:ind w:left="3600" w:hanging="360"/>
+      </w:pPr>
+      <w:rPr>
+        <w:rFonts w:ascii="Wingdings" w:hAnsi="Wingdings" w:hint="default"/>
+        <w:sz w:val="20"/>
+      </w:rPr>
+    </w:lvl>
+    <w:lvl w:ilvl="5" w:tentative="1">
+      <w:start w:val="1"/>
+      <w:numFmt w:val="bullet"/>
+      <w:lvlText w:val=""/>
+      <w:lvlJc w:val="left"/>
+      <w:pPr>
+        <w:tabs>
+          <w:tab w:val="num" w:pos="4320"/>
+        </w:tabs>
+        <w:ind w:left="4320" w:hanging="360"/>
+      </w:pPr>
+      <w:rPr>
+        <w:rFonts w:ascii="Wingdings" w:hAnsi="Wingdings" w:hint="default"/>
+        <w:sz w:val="20"/>
+      </w:rPr>
+    </w:lvl>
+    <w:lvl w:ilvl="6" w:tentative="1">
+      <w:start w:val="1"/>
+      <w:numFmt w:val="bullet"/>
+      <w:lvlText w:val=""/>
+      <w:lvlJc w:val="left"/>
+      <w:pPr>
+        <w:tabs>
+          <w:tab w:val="num" w:pos="5040"/>
+        </w:tabs>
+        <w:ind w:left="5040" w:hanging="360"/>
+      </w:pPr>
+      <w:rPr>
+        <w:rFonts w:ascii="Wingdings" w:hAnsi="Wingdings" w:hint="default"/>
+        <w:sz w:val="20"/>
+      </w:rPr>
+    </w:lvl>
+    <w:lvl w:ilvl="7" w:tentative="1">
+      <w:start w:val="1"/>
+      <w:numFmt w:val="bullet"/>
+      <w:lvlText w:val=""/>
+      <w:lvlJc w:val="left"/>
+      <w:pPr>
+        <w:tabs>
+          <w:tab w:val="num" w:pos="5760"/>
+        </w:tabs>
+        <w:ind w:left="5760" w:hanging="360"/>
+      </w:pPr>
+      <w:rPr>
+        <w:rFonts w:ascii="Wingdings" w:hAnsi="Wingdings" w:hint="default"/>
+        <w:sz w:val="20"/>
+      </w:rPr>
+    </w:lvl>
+    <w:lvl w:ilvl="8" w:tentative="1">
+      <w:start w:val="1"/>
+      <w:numFmt w:val="bullet"/>
+      <w:lvlText w:val=""/>
+      <w:lvlJc w:val="left"/>
+      <w:pPr>
+        <w:tabs>
+          <w:tab w:val="num" w:pos="6480"/>
+        </w:tabs>
+        <w:ind w:left="6480" w:hanging="360"/>
+      </w:pPr>
+      <w:rPr>
+        <w:rFonts w:ascii="Wingdings" w:hAnsi="Wingdings" w:hint="default"/>
+        <w:sz w:val="20"/>
+      </w:rPr>
+    </w:lvl>
+  </w:abstractNum>
+  <w:abstractNum w:abstractNumId="9" w15:restartNumberingAfterBreak="0">
     <w:nsid w:val="2C9F016C"/>
     <w:multiLevelType w:val="hybridMultilevel"/>
     <w:tmpl w:val="8DEAEE54"/>
@@ -5184,7 +6530,156 @@
       </w:pPr>
     </w:lvl>
   </w:abstractNum>
-  <w:abstractNum w:abstractNumId="7" w15:restartNumberingAfterBreak="0">
+  <w:abstractNum w:abstractNumId="10" w15:restartNumberingAfterBreak="0">
+    <w:nsid w:val="39F51A36"/>
+    <w:multiLevelType w:val="multilevel"/>
+    <w:tmpl w:val="84E6DA90"/>
+    <w:lvl w:ilvl="0">
+      <w:start w:val="1"/>
+      <w:numFmt w:val="bullet"/>
+      <w:lvlText w:val=""/>
+      <w:lvlJc w:val="left"/>
+      <w:pPr>
+        <w:tabs>
+          <w:tab w:val="num" w:pos="720"/>
+        </w:tabs>
+        <w:ind w:left="720" w:hanging="360"/>
+      </w:pPr>
+      <w:rPr>
+        <w:rFonts w:ascii="Symbol" w:hAnsi="Symbol" w:hint="default"/>
+        <w:sz w:val="20"/>
+      </w:rPr>
+    </w:lvl>
+    <w:lvl w:ilvl="1">
+      <w:start w:val="1"/>
+      <w:numFmt w:val="bullet"/>
+      <w:lvlText w:val="o"/>
+      <w:lvlJc w:val="left"/>
+      <w:pPr>
+        <w:tabs>
+          <w:tab w:val="num" w:pos="1440"/>
+        </w:tabs>
+        <w:ind w:left="1440" w:hanging="360"/>
+      </w:pPr>
+      <w:rPr>
+        <w:rFonts w:ascii="Courier New" w:hAnsi="Courier New" w:hint="default"/>
+        <w:sz w:val="20"/>
+      </w:rPr>
+    </w:lvl>
+    <w:lvl w:ilvl="2" w:tentative="1">
+      <w:start w:val="1"/>
+      <w:numFmt w:val="bullet"/>
+      <w:lvlText w:val=""/>
+      <w:lvlJc w:val="left"/>
+      <w:pPr>
+        <w:tabs>
+          <w:tab w:val="num" w:pos="2160"/>
+        </w:tabs>
+        <w:ind w:left="2160" w:hanging="360"/>
+      </w:pPr>
+      <w:rPr>
+        <w:rFonts w:ascii="Wingdings" w:hAnsi="Wingdings" w:hint="default"/>
+        <w:sz w:val="20"/>
+      </w:rPr>
+    </w:lvl>
+    <w:lvl w:ilvl="3" w:tentative="1">
+      <w:start w:val="1"/>
+      <w:numFmt w:val="bullet"/>
+      <w:lvlText w:val=""/>
+      <w:lvlJc w:val="left"/>
+      <w:pPr>
+        <w:tabs>
+          <w:tab w:val="num" w:pos="2880"/>
+        </w:tabs>
+        <w:ind w:left="2880" w:hanging="360"/>
+      </w:pPr>
+      <w:rPr>
+        <w:rFonts w:ascii="Wingdings" w:hAnsi="Wingdings" w:hint="default"/>
+        <w:sz w:val="20"/>
+      </w:rPr>
+    </w:lvl>
+    <w:lvl w:ilvl="4" w:tentative="1">
+      <w:start w:val="1"/>
+      <w:numFmt w:val="bullet"/>
+      <w:lvlText w:val=""/>
+      <w:lvlJc w:val="left"/>
+      <w:pPr>
+        <w:tabs>
+          <w:tab w:val="num" w:pos="3600"/>
+        </w:tabs>
+        <w:ind w:left="3600" w:hanging="360"/>
+      </w:pPr>
+      <w:rPr>
+        <w:rFonts w:ascii="Wingdings" w:hAnsi="Wingdings" w:hint="default"/>
+        <w:sz w:val="20"/>
+      </w:rPr>
+    </w:lvl>
+    <w:lvl w:ilvl="5" w:tentative="1">
+      <w:start w:val="1"/>
+      <w:numFmt w:val="bullet"/>
+      <w:lvlText w:val=""/>
+      <w:lvlJc w:val="left"/>
+      <w:pPr>
+        <w:tabs>
+          <w:tab w:val="num" w:pos="4320"/>
+        </w:tabs>
+        <w:ind w:left="4320" w:hanging="360"/>
+      </w:pPr>
+      <w:rPr>
+        <w:rFonts w:ascii="Wingdings" w:hAnsi="Wingdings" w:hint="default"/>
+        <w:sz w:val="20"/>
+      </w:rPr>
+    </w:lvl>
+    <w:lvl w:ilvl="6" w:tentative="1">
+      <w:start w:val="1"/>
+      <w:numFmt w:val="bullet"/>
+      <w:lvlText w:val=""/>
+      <w:lvlJc w:val="left"/>
+      <w:pPr>
+        <w:tabs>
+          <w:tab w:val="num" w:pos="5040"/>
+        </w:tabs>
+        <w:ind w:left="5040" w:hanging="360"/>
+      </w:pPr>
+      <w:rPr>
+        <w:rFonts w:ascii="Wingdings" w:hAnsi="Wingdings" w:hint="default"/>
+        <w:sz w:val="20"/>
+      </w:rPr>
+    </w:lvl>
+    <w:lvl w:ilvl="7" w:tentative="1">
+      <w:start w:val="1"/>
+      <w:numFmt w:val="bullet"/>
+      <w:lvlText w:val=""/>
+      <w:lvlJc w:val="left"/>
+      <w:pPr>
+        <w:tabs>
+          <w:tab w:val="num" w:pos="5760"/>
+        </w:tabs>
+        <w:ind w:left="5760" w:hanging="360"/>
+      </w:pPr>
+      <w:rPr>
+        <w:rFonts w:ascii="Wingdings" w:hAnsi="Wingdings" w:hint="default"/>
+        <w:sz w:val="20"/>
+      </w:rPr>
+    </w:lvl>
+    <w:lvl w:ilvl="8" w:tentative="1">
+      <w:start w:val="1"/>
+      <w:numFmt w:val="bullet"/>
+      <w:lvlText w:val=""/>
+      <w:lvlJc w:val="left"/>
+      <w:pPr>
+        <w:tabs>
+          <w:tab w:val="num" w:pos="6480"/>
+        </w:tabs>
+        <w:ind w:left="6480" w:hanging="360"/>
+      </w:pPr>
+      <w:rPr>
+        <w:rFonts w:ascii="Wingdings" w:hAnsi="Wingdings" w:hint="default"/>
+        <w:sz w:val="20"/>
+      </w:rPr>
+    </w:lvl>
+  </w:abstractNum>
+  <w:abstractNum w:abstractNumId="11" w15:restartNumberingAfterBreak="0">
     <w:nsid w:val="3B6268F3"/>
     <w:multiLevelType w:val="hybridMultilevel"/>
     <w:tmpl w:val="6AE6701A"/>
@@ -5297,7 +6792,7 @@
       </w:rPr>
     </w:lvl>
   </w:abstractNum>
-  <w:abstractNum w:abstractNumId="8" w15:restartNumberingAfterBreak="0">
+  <w:abstractNum w:abstractNumId="12" w15:restartNumberingAfterBreak="0">
     <w:nsid w:val="4A3F1EDC"/>
     <w:multiLevelType w:val="hybridMultilevel"/>
     <w:tmpl w:val="CBF2A12C"/>
@@ -5410,7 +6905,7 @@
       </w:rPr>
     </w:lvl>
   </w:abstractNum>
-  <w:abstractNum w:abstractNumId="9" w15:restartNumberingAfterBreak="0">
+  <w:abstractNum w:abstractNumId="13" w15:restartNumberingAfterBreak="0">
     <w:nsid w:val="4C477B97"/>
     <w:multiLevelType w:val="hybridMultilevel"/>
     <w:tmpl w:val="22A0A45C"/>
@@ -5499,7 +6994,7 @@
       </w:pPr>
     </w:lvl>
   </w:abstractNum>
-  <w:abstractNum w:abstractNumId="10" w15:restartNumberingAfterBreak="0">
+  <w:abstractNum w:abstractNumId="14" w15:restartNumberingAfterBreak="0">
     <w:nsid w:val="585C019A"/>
     <w:multiLevelType w:val="hybridMultilevel"/>
     <w:tmpl w:val="FC60B530"/>
@@ -5612,10 +7107,159 @@
       </w:rPr>
     </w:lvl>
   </w:abstractNum>
-  <w:abstractNum w:abstractNumId="11" w15:restartNumberingAfterBreak="0">
+  <w:abstractNum w:abstractNumId="15" w15:restartNumberingAfterBreak="0">
+    <w:nsid w:val="5E202E26"/>
+    <w:multiLevelType w:val="multilevel"/>
+    <w:tmpl w:val="4664BB94"/>
+    <w:lvl w:ilvl="0">
+      <w:start w:val="1"/>
+      <w:numFmt w:val="bullet"/>
+      <w:lvlText w:val=""/>
+      <w:lvlJc w:val="left"/>
+      <w:pPr>
+        <w:tabs>
+          <w:tab w:val="num" w:pos="720"/>
+        </w:tabs>
+        <w:ind w:left="720" w:hanging="360"/>
+      </w:pPr>
+      <w:rPr>
+        <w:rFonts w:ascii="Symbol" w:hAnsi="Symbol" w:hint="default"/>
+        <w:sz w:val="20"/>
+      </w:rPr>
+    </w:lvl>
+    <w:lvl w:ilvl="1">
+      <w:start w:val="1"/>
+      <w:numFmt w:val="bullet"/>
+      <w:lvlText w:val="o"/>
+      <w:lvlJc w:val="left"/>
+      <w:pPr>
+        <w:tabs>
+          <w:tab w:val="num" w:pos="1440"/>
+        </w:tabs>
+        <w:ind w:left="1440" w:hanging="360"/>
+      </w:pPr>
+      <w:rPr>
+        <w:rFonts w:ascii="Courier New" w:hAnsi="Courier New" w:hint="default"/>
+        <w:sz w:val="20"/>
+      </w:rPr>
+    </w:lvl>
+    <w:lvl w:ilvl="2" w:tentative="1">
+      <w:start w:val="1"/>
+      <w:numFmt w:val="bullet"/>
+      <w:lvlText w:val=""/>
+      <w:lvlJc w:val="left"/>
+      <w:pPr>
+        <w:tabs>
+          <w:tab w:val="num" w:pos="2160"/>
+        </w:tabs>
+        <w:ind w:left="2160" w:hanging="360"/>
+      </w:pPr>
+      <w:rPr>
+        <w:rFonts w:ascii="Wingdings" w:hAnsi="Wingdings" w:hint="default"/>
+        <w:sz w:val="20"/>
+      </w:rPr>
+    </w:lvl>
+    <w:lvl w:ilvl="3" w:tentative="1">
+      <w:start w:val="1"/>
+      <w:numFmt w:val="bullet"/>
+      <w:lvlText w:val=""/>
+      <w:lvlJc w:val="left"/>
+      <w:pPr>
+        <w:tabs>
+          <w:tab w:val="num" w:pos="2880"/>
+        </w:tabs>
+        <w:ind w:left="2880" w:hanging="360"/>
+      </w:pPr>
+      <w:rPr>
+        <w:rFonts w:ascii="Wingdings" w:hAnsi="Wingdings" w:hint="default"/>
+        <w:sz w:val="20"/>
+      </w:rPr>
+    </w:lvl>
+    <w:lvl w:ilvl="4" w:tentative="1">
+      <w:start w:val="1"/>
+      <w:numFmt w:val="bullet"/>
+      <w:lvlText w:val=""/>
+      <w:lvlJc w:val="left"/>
+      <w:pPr>
+        <w:tabs>
+          <w:tab w:val="num" w:pos="3600"/>
+        </w:tabs>
+        <w:ind w:left="3600" w:hanging="360"/>
+      </w:pPr>
+      <w:rPr>
+        <w:rFonts w:ascii="Wingdings" w:hAnsi="Wingdings" w:hint="default"/>
+        <w:sz w:val="20"/>
+      </w:rPr>
+    </w:lvl>
+    <w:lvl w:ilvl="5" w:tentative="1">
+      <w:start w:val="1"/>
+      <w:numFmt w:val="bullet"/>
+      <w:lvlText w:val=""/>
+      <w:lvlJc w:val="left"/>
+      <w:pPr>
+        <w:tabs>
+          <w:tab w:val="num" w:pos="4320"/>
+        </w:tabs>
+        <w:ind w:left="4320" w:hanging="360"/>
+      </w:pPr>
+      <w:rPr>
+        <w:rFonts w:ascii="Wingdings" w:hAnsi="Wingdings" w:hint="default"/>
+        <w:sz w:val="20"/>
+      </w:rPr>
+    </w:lvl>
+    <w:lvl w:ilvl="6" w:tentative="1">
+      <w:start w:val="1"/>
+      <w:numFmt w:val="bullet"/>
+      <w:lvlText w:val=""/>
+      <w:lvlJc w:val="left"/>
+      <w:pPr>
+        <w:tabs>
+          <w:tab w:val="num" w:pos="5040"/>
+        </w:tabs>
+        <w:ind w:left="5040" w:hanging="360"/>
+      </w:pPr>
+      <w:rPr>
+        <w:rFonts w:ascii="Wingdings" w:hAnsi="Wingdings" w:hint="default"/>
+        <w:sz w:val="20"/>
+      </w:rPr>
+    </w:lvl>
+    <w:lvl w:ilvl="7" w:tentative="1">
+      <w:start w:val="1"/>
+      <w:numFmt w:val="bullet"/>
+      <w:lvlText w:val=""/>
+      <w:lvlJc w:val="left"/>
+      <w:pPr>
+        <w:tabs>
+          <w:tab w:val="num" w:pos="5760"/>
+        </w:tabs>
+        <w:ind w:left="5760" w:hanging="360"/>
+      </w:pPr>
+      <w:rPr>
+        <w:rFonts w:ascii="Wingdings" w:hAnsi="Wingdings" w:hint="default"/>
+        <w:sz w:val="20"/>
+      </w:rPr>
+    </w:lvl>
+    <w:lvl w:ilvl="8" w:tentative="1">
+      <w:start w:val="1"/>
+      <w:numFmt w:val="bullet"/>
+      <w:lvlText w:val=""/>
+      <w:lvlJc w:val="left"/>
+      <w:pPr>
+        <w:tabs>
+          <w:tab w:val="num" w:pos="6480"/>
+        </w:tabs>
+        <w:ind w:left="6480" w:hanging="360"/>
+      </w:pPr>
+      <w:rPr>
+        <w:rFonts w:ascii="Wingdings" w:hAnsi="Wingdings" w:hint="default"/>
+        <w:sz w:val="20"/>
+      </w:rPr>
+    </w:lvl>
+  </w:abstractNum>
+  <w:abstractNum w:abstractNumId="16" w15:restartNumberingAfterBreak="0">
     <w:nsid w:val="62B042D5"/>
     <w:multiLevelType w:val="hybridMultilevel"/>
-    <w:tmpl w:val="5B8ED3BE"/>
+    <w:tmpl w:val="DE34150E"/>
     <w:lvl w:ilvl="0" w:tplc="437A0D6C">
       <w:start w:val="82"/>
       <w:numFmt w:val="bullet"/>
@@ -5725,7 +7369,7 @@
       </w:rPr>
     </w:lvl>
   </w:abstractNum>
-  <w:abstractNum w:abstractNumId="12" w15:restartNumberingAfterBreak="0">
+  <w:abstractNum w:abstractNumId="17" w15:restartNumberingAfterBreak="0">
     <w:nsid w:val="64710567"/>
     <w:multiLevelType w:val="hybridMultilevel"/>
     <w:tmpl w:val="33EE8892"/>
@@ -5838,7 +7482,7 @@
       </w:rPr>
     </w:lvl>
   </w:abstractNum>
-  <w:abstractNum w:abstractNumId="13" w15:restartNumberingAfterBreak="0">
+  <w:abstractNum w:abstractNumId="18" w15:restartNumberingAfterBreak="0">
     <w:nsid w:val="64E0411D"/>
     <w:multiLevelType w:val="hybridMultilevel"/>
     <w:tmpl w:val="21C00686"/>
@@ -5927,7 +7571,7 @@
       </w:pPr>
     </w:lvl>
   </w:abstractNum>
-  <w:abstractNum w:abstractNumId="14" w15:restartNumberingAfterBreak="0">
+  <w:abstractNum w:abstractNumId="19" w15:restartNumberingAfterBreak="0">
     <w:nsid w:val="67114FA9"/>
     <w:multiLevelType w:val="hybridMultilevel"/>
     <w:tmpl w:val="618A6356"/>
@@ -6016,7 +7660,7 @@
       </w:pPr>
     </w:lvl>
   </w:abstractNum>
-  <w:abstractNum w:abstractNumId="15" w15:restartNumberingAfterBreak="0">
+  <w:abstractNum w:abstractNumId="20" w15:restartNumberingAfterBreak="0">
     <w:nsid w:val="71EC4509"/>
     <w:multiLevelType w:val="hybridMultilevel"/>
     <w:tmpl w:val="0E063BAA"/>
@@ -6105,7 +7749,7 @@
       </w:pPr>
     </w:lvl>
   </w:abstractNum>
-  <w:abstractNum w:abstractNumId="16" w15:restartNumberingAfterBreak="0">
+  <w:abstractNum w:abstractNumId="21" w15:restartNumberingAfterBreak="0">
     <w:nsid w:val="732E6C32"/>
     <w:multiLevelType w:val="hybridMultilevel"/>
     <w:tmpl w:val="8FD45A72"/>
@@ -6194,7 +7838,7 @@
       </w:pPr>
     </w:lvl>
   </w:abstractNum>
-  <w:abstractNum w:abstractNumId="17" w15:restartNumberingAfterBreak="0">
+  <w:abstractNum w:abstractNumId="22" w15:restartNumberingAfterBreak="0">
     <w:nsid w:val="7C9A7707"/>
     <w:multiLevelType w:val="hybridMultilevel"/>
     <w:tmpl w:val="D8CCB01E"/>
@@ -6287,55 +7931,70 @@
     <w:abstractNumId w:val="0"/>
   </w:num>
   <w:num w:numId="2" w16cid:durableId="1903176635">
+    <w:abstractNumId w:val="4"/>
+  </w:num>
+  <w:num w:numId="3" w16cid:durableId="1017806393">
+    <w:abstractNumId w:val="6"/>
+  </w:num>
+  <w:num w:numId="4" w16cid:durableId="528763823">
+    <w:abstractNumId w:val="20"/>
+  </w:num>
+  <w:num w:numId="5" w16cid:durableId="230507863">
+    <w:abstractNumId w:val="18"/>
+  </w:num>
+  <w:num w:numId="6" w16cid:durableId="1510368111">
+    <w:abstractNumId w:val="22"/>
+  </w:num>
+  <w:num w:numId="7" w16cid:durableId="235362485">
+    <w:abstractNumId w:val="13"/>
+  </w:num>
+  <w:num w:numId="8" w16cid:durableId="2098941478">
+    <w:abstractNumId w:val="19"/>
+  </w:num>
+  <w:num w:numId="9" w16cid:durableId="309748490">
+    <w:abstractNumId w:val="5"/>
+  </w:num>
+  <w:num w:numId="10" w16cid:durableId="414592449">
+    <w:abstractNumId w:val="7"/>
+  </w:num>
+  <w:num w:numId="11" w16cid:durableId="925728589">
+    <w:abstractNumId w:val="21"/>
+  </w:num>
+  <w:num w:numId="12" w16cid:durableId="1908807099">
+    <w:abstractNumId w:val="12"/>
+  </w:num>
+  <w:num w:numId="13" w16cid:durableId="1074429910">
+    <w:abstractNumId w:val="17"/>
+  </w:num>
+  <w:num w:numId="14" w16cid:durableId="884876060">
+    <w:abstractNumId w:val="14"/>
+  </w:num>
+  <w:num w:numId="15" w16cid:durableId="939146778">
     <w:abstractNumId w:val="2"/>
   </w:num>
-  <w:num w:numId="3" w16cid:durableId="1017806393">
-    <w:abstractNumId w:val="4"/>
+  <w:num w:numId="16" w16cid:durableId="167522615">
+    <w:abstractNumId w:val="9"/>
   </w:num>
-  <w:num w:numId="4" w16cid:durableId="528763823">
+  <w:num w:numId="17" w16cid:durableId="804616618">
+    <w:abstractNumId w:val="11"/>
+  </w:num>
+  <w:num w:numId="18" w16cid:durableId="1858737236">
+    <w:abstractNumId w:val="16"/>
+  </w:num>
+  <w:num w:numId="19" w16cid:durableId="1040978147">
+    <w:abstractNumId w:val="1"/>
+  </w:num>
+  <w:num w:numId="20" w16cid:durableId="980381598">
+    <w:abstractNumId w:val="8"/>
+  </w:num>
+  <w:num w:numId="21" w16cid:durableId="1571502844">
     <w:abstractNumId w:val="15"/>
   </w:num>
-  <w:num w:numId="5" w16cid:durableId="230507863">
-    <w:abstractNumId w:val="13"/>
-  </w:num>
-  <w:num w:numId="6" w16cid:durableId="1510368111">
-    <w:abstractNumId w:val="17"/>
-  </w:num>
-  <w:num w:numId="7" w16cid:durableId="235362485">
-    <w:abstractNumId w:val="9"/>
-  </w:num>
-  <w:num w:numId="8" w16cid:durableId="2098941478">
-    <w:abstractNumId w:val="14"/>
-  </w:num>
-  <w:num w:numId="9" w16cid:durableId="309748490">
+  <w:num w:numId="22" w16cid:durableId="179050401">
     <w:abstractNumId w:val="3"/>
   </w:num>
-  <w:num w:numId="10" w16cid:durableId="414592449">
-    <w:abstractNumId w:val="5"/>
-  </w:num>
-  <w:num w:numId="11" w16cid:durableId="925728589">
-    <w:abstractNumId w:val="16"/>
-  </w:num>
-  <w:num w:numId="12" w16cid:durableId="1908807099">
-    <w:abstractNumId w:val="8"/>
-  </w:num>
-  <w:num w:numId="13" w16cid:durableId="1074429910">
-    <w:abstractNumId w:val="12"/>
-  </w:num>
-  <w:num w:numId="14" w16cid:durableId="884876060">
+  <w:num w:numId="23" w16cid:durableId="1076395975">
     <w:abstractNumId w:val="10"/>
-  </w:num>
-  <w:num w:numId="15" w16cid:durableId="939146778">
-    <w:abstractNumId w:val="1"/>
-  </w:num>
-  <w:num w:numId="16" w16cid:durableId="167522615">
-    <w:abstractNumId w:val="6"/>
-  </w:num>
-  <w:num w:numId="17" w16cid:durableId="804616618">
-    <w:abstractNumId w:val="7"/>
-  </w:num>
-  <w:num w:numId="18" w16cid:durableId="1858737236">
-    <w:abstractNumId w:val="11"/>
   </w:num>
 </w:numbering>
 </file>
@@ -6742,7 +8401,6 @@
   <w:style w:type="character" w:default="1" w:styleId="DefaultParagraphFont">
     <w:name w:val="Default Paragraph Font"/>
     <w:uiPriority w:val="1"/>
-    <w:semiHidden/>
     <w:unhideWhenUsed/>
   </w:style>
   <w:style w:type="table" w:default="1" w:styleId="TableNormal">

</xml_diff>

<commit_message>
convert ipynb to py
</commit_message>
<xml_diff>
--- a/Report.docx
+++ b/Report.docx
@@ -677,7 +677,7 @@
           <w:szCs w:val="36"/>
         </w:rPr>
         <w:drawing>
-          <wp:inline distT="0" distB="0" distL="0" distR="0" wp14:anchorId="37206337" wp14:editId="594E8684">
+          <wp:inline distT="0" distB="0" distL="0" distR="0" wp14:anchorId="37206337" wp14:editId="5898519D">
             <wp:extent cx="5943600" cy="1911350"/>
             <wp:effectExtent l="0" t="0" r="0" b="0"/>
             <wp:docPr id="867204679" name="Picture 3"/>
@@ -844,7 +844,7 @@
           <w:szCs w:val="36"/>
         </w:rPr>
         <w:drawing>
-          <wp:inline distT="0" distB="0" distL="0" distR="0" wp14:anchorId="6B103C6D" wp14:editId="71B21EA5">
+          <wp:inline distT="0" distB="0" distL="0" distR="0" wp14:anchorId="6B103C6D" wp14:editId="697F6D7D">
             <wp:extent cx="5943600" cy="2532380"/>
             <wp:effectExtent l="0" t="0" r="0" b="1270"/>
             <wp:docPr id="2060892292" name="Picture 5"/>
@@ -892,7 +892,7 @@
           <w:szCs w:val="36"/>
         </w:rPr>
         <w:drawing>
-          <wp:inline distT="0" distB="0" distL="0" distR="0" wp14:anchorId="79B19BCD" wp14:editId="2E544399">
+          <wp:inline distT="0" distB="0" distL="0" distR="0" wp14:anchorId="79B19BCD" wp14:editId="62336A3C">
             <wp:extent cx="5943600" cy="3270250"/>
             <wp:effectExtent l="0" t="0" r="0" b="6350"/>
             <wp:docPr id="292416674" name="Picture 6"/>
@@ -1029,7 +1029,7 @@
           <w:szCs w:val="36"/>
         </w:rPr>
         <w:drawing>
-          <wp:inline distT="0" distB="0" distL="0" distR="0" wp14:anchorId="175544A5" wp14:editId="55801937">
+          <wp:inline distT="0" distB="0" distL="0" distR="0" wp14:anchorId="175544A5" wp14:editId="699A5ECA">
             <wp:extent cx="5943600" cy="2283460"/>
             <wp:effectExtent l="0" t="0" r="0" b="2540"/>
             <wp:docPr id="58420541" name="Picture 7"/>
@@ -1117,7 +1117,7 @@
           <w:noProof/>
         </w:rPr>
         <w:drawing>
-          <wp:inline distT="0" distB="0" distL="0" distR="0" wp14:anchorId="6A59FCA6" wp14:editId="7C0B3869">
+          <wp:inline distT="0" distB="0" distL="0" distR="0" wp14:anchorId="6A59FCA6" wp14:editId="4F938677">
             <wp:extent cx="5943600" cy="3329940"/>
             <wp:effectExtent l="0" t="0" r="0" b="3810"/>
             <wp:docPr id="541145566" name="Picture 9"/>
@@ -1212,10 +1212,10 @@
           <w:szCs w:val="36"/>
         </w:rPr>
         <w:drawing>
-          <wp:inline distT="0" distB="0" distL="0" distR="0" wp14:anchorId="46A718B1" wp14:editId="5F790A9C">
-            <wp:extent cx="5943600" cy="1855470"/>
+          <wp:inline distT="0" distB="0" distL="0" distR="0" wp14:anchorId="787D8D5C" wp14:editId="42299059">
+            <wp:extent cx="5943600" cy="1435735"/>
             <wp:effectExtent l="0" t="0" r="0" b="0"/>
-            <wp:docPr id="477889153" name="Picture 10" descr="A screenshot of a computer program&#10;&#10;Description automatically generated"/>
+            <wp:docPr id="365754595" name="Picture 3"/>
             <wp:cNvGraphicFramePr>
               <a:graphicFrameLocks xmlns:a="http://schemas.openxmlformats.org/drawingml/2006/main" noChangeAspect="1"/>
             </wp:cNvGraphicFramePr>
@@ -1223,7 +1223,7 @@
               <a:graphicData uri="http://schemas.openxmlformats.org/drawingml/2006/picture">
                 <pic:pic xmlns:pic="http://schemas.openxmlformats.org/drawingml/2006/picture">
                   <pic:nvPicPr>
-                    <pic:cNvPr id="477889153" name="Picture 10" descr="A screenshot of a computer program&#10;&#10;Description automatically generated"/>
+                    <pic:cNvPr id="365754595" name="Picture 365754595"/>
                     <pic:cNvPicPr/>
                   </pic:nvPicPr>
                   <pic:blipFill>
@@ -1241,7 +1241,7 @@
                   <pic:spPr>
                     <a:xfrm>
                       <a:off x="0" y="0"/>
-                      <a:ext cx="5943600" cy="1855470"/>
+                      <a:ext cx="5943600" cy="1435735"/>
                     </a:xfrm>
                     <a:prstGeom prst="rect">
                       <a:avLst/>
@@ -1466,28 +1466,28 @@
           <w:sz w:val="36"/>
           <w:szCs w:val="36"/>
         </w:rPr>
+        <w:t xml:space="preserve">Does our data have the same scale? If not, you should apply feature scaling on them. </w:t>
+      </w:r>
+    </w:p>
+    <w:p>
+      <w:pPr>
+        <w:tabs>
+          <w:tab w:val="left" w:pos="2040"/>
+        </w:tabs>
+        <w:rPr>
+          <w:sz w:val="36"/>
+          <w:szCs w:val="36"/>
+        </w:rPr>
+      </w:pPr>
+      <w:r>
+        <w:rPr>
+          <w:noProof/>
+          <w:sz w:val="36"/>
+          <w:szCs w:val="36"/>
+        </w:rPr>
         <w:lastRenderedPageBreak/>
-        <w:t xml:space="preserve">Does our data have the same scale? If not, you should apply feature scaling on them. </w:t>
-      </w:r>
-    </w:p>
-    <w:p>
-      <w:pPr>
-        <w:tabs>
-          <w:tab w:val="left" w:pos="2040"/>
-        </w:tabs>
-        <w:rPr>
-          <w:sz w:val="36"/>
-          <w:szCs w:val="36"/>
-        </w:rPr>
-      </w:pPr>
-      <w:r>
-        <w:rPr>
-          <w:noProof/>
-          <w:sz w:val="36"/>
-          <w:szCs w:val="36"/>
-        </w:rPr>
         <w:drawing>
-          <wp:inline distT="0" distB="0" distL="0" distR="0" wp14:anchorId="501CC0DA" wp14:editId="09B77E68">
+          <wp:inline distT="0" distB="0" distL="0" distR="0" wp14:anchorId="501CC0DA" wp14:editId="1D9D99FF">
             <wp:extent cx="5943600" cy="3392805"/>
             <wp:effectExtent l="0" t="0" r="0" b="0"/>
             <wp:docPr id="1616932172" name="Picture 11"/>
@@ -1535,7 +1535,7 @@
           <w:szCs w:val="36"/>
         </w:rPr>
         <w:drawing>
-          <wp:inline distT="0" distB="0" distL="0" distR="0" wp14:anchorId="77F7F878" wp14:editId="1305C2B8">
+          <wp:inline distT="0" distB="0" distL="0" distR="0" wp14:anchorId="77F7F878" wp14:editId="023A9CCA">
             <wp:extent cx="5943600" cy="3453765"/>
             <wp:effectExtent l="0" t="0" r="0" b="0"/>
             <wp:docPr id="1100429745" name="Picture 17"/>
@@ -1584,7 +1584,7 @@
         </w:rPr>
         <w:lastRenderedPageBreak/>
         <w:drawing>
-          <wp:inline distT="0" distB="0" distL="0" distR="0" wp14:anchorId="6BB3C0DC" wp14:editId="11CD00C4">
+          <wp:inline distT="0" distB="0" distL="0" distR="0" wp14:anchorId="6BB3C0DC" wp14:editId="1AE299FF">
             <wp:extent cx="5943600" cy="3072130"/>
             <wp:effectExtent l="0" t="0" r="0" b="0"/>
             <wp:docPr id="1015190825" name="Picture 13"/>
@@ -1632,7 +1632,7 @@
           <w:szCs w:val="36"/>
         </w:rPr>
         <w:drawing>
-          <wp:inline distT="0" distB="0" distL="0" distR="0" wp14:anchorId="14255F15" wp14:editId="77C9BFB8">
+          <wp:inline distT="0" distB="0" distL="0" distR="0" wp14:anchorId="14255F15" wp14:editId="4375D7BF">
             <wp:extent cx="5943600" cy="1010920"/>
             <wp:effectExtent l="0" t="0" r="0" b="0"/>
             <wp:docPr id="1902857328" name="Picture 14"/>
@@ -1830,23 +1830,7 @@
           <w:sz w:val="36"/>
           <w:szCs w:val="36"/>
         </w:rPr>
-        <w:t>Task 2: Implement Decision Tree, k-Nearest Neighbors (</w:t>
-      </w:r>
-      <w:proofErr w:type="spellStart"/>
-      <w:r>
-        <w:rPr>
-          <w:sz w:val="36"/>
-          <w:szCs w:val="36"/>
-        </w:rPr>
-        <w:t>kNN</w:t>
-      </w:r>
-      <w:proofErr w:type="spellEnd"/>
-      <w:r>
-        <w:rPr>
-          <w:sz w:val="36"/>
-          <w:szCs w:val="36"/>
-        </w:rPr>
-        <w:t xml:space="preserve">) and naïve Bayes </w:t>
+        <w:t xml:space="preserve">Task 2: Implement Decision Tree, k-Nearest Neighbors (kNN) and naïve Bayes </w:t>
       </w:r>
     </w:p>
     <w:p>
@@ -1869,23 +1853,7 @@
           <w:sz w:val="36"/>
           <w:szCs w:val="36"/>
         </w:rPr>
-        <w:t xml:space="preserve"> Using scikit-learn implement Decision Tree, </w:t>
-      </w:r>
-      <w:proofErr w:type="spellStart"/>
-      <w:r>
-        <w:rPr>
-          <w:sz w:val="36"/>
-          <w:szCs w:val="36"/>
-        </w:rPr>
-        <w:t>kNN</w:t>
-      </w:r>
-      <w:proofErr w:type="spellEnd"/>
-      <w:r>
-        <w:rPr>
-          <w:sz w:val="36"/>
-          <w:szCs w:val="36"/>
-        </w:rPr>
-        <w:t xml:space="preserve"> and Naïve Bayes </w:t>
+        <w:t xml:space="preserve"> Using scikit-learn implement Decision Tree, kNN and Naïve Bayes </w:t>
       </w:r>
     </w:p>
     <w:p>
@@ -1964,7 +1932,7 @@
           <w:szCs w:val="36"/>
         </w:rPr>
         <w:drawing>
-          <wp:inline distT="0" distB="0" distL="0" distR="0" wp14:anchorId="204FC542" wp14:editId="42274689">
+          <wp:inline distT="0" distB="0" distL="0" distR="0" wp14:anchorId="204FC542" wp14:editId="3D0D54AA">
             <wp:extent cx="5943600" cy="2026285"/>
             <wp:effectExtent l="0" t="0" r="0" b="0"/>
             <wp:docPr id="1105393611" name="Picture 15"/>
@@ -2021,21 +1989,12 @@
           <w:szCs w:val="36"/>
         </w:rPr>
       </w:pPr>
-      <w:proofErr w:type="spellStart"/>
-      <w:r>
-        <w:rPr>
-          <w:sz w:val="36"/>
-          <w:szCs w:val="36"/>
-        </w:rPr>
-        <w:t>Knn</w:t>
-      </w:r>
-      <w:proofErr w:type="spellEnd"/>
-      <w:r>
-        <w:rPr>
-          <w:sz w:val="36"/>
-          <w:szCs w:val="36"/>
-        </w:rPr>
-        <w:t>:</w:t>
+      <w:r>
+        <w:rPr>
+          <w:sz w:val="36"/>
+          <w:szCs w:val="36"/>
+        </w:rPr>
+        <w:t>Knn:</w:t>
       </w:r>
     </w:p>
     <w:p>
@@ -2057,7 +2016,7 @@
           <w:szCs w:val="36"/>
         </w:rPr>
         <w:drawing>
-          <wp:inline distT="0" distB="0" distL="0" distR="0" wp14:anchorId="13250EBB" wp14:editId="54B1C033">
+          <wp:inline distT="0" distB="0" distL="0" distR="0" wp14:anchorId="13250EBB" wp14:editId="10202A8E">
             <wp:extent cx="5943600" cy="3252470"/>
             <wp:effectExtent l="0" t="0" r="0" b="5080"/>
             <wp:docPr id="1338602459" name="Picture 16"/>
@@ -2154,7 +2113,7 @@
           <w:szCs w:val="36"/>
         </w:rPr>
         <w:drawing>
-          <wp:inline distT="0" distB="0" distL="0" distR="0" wp14:anchorId="7B8CA194" wp14:editId="0D0BA6AC">
+          <wp:inline distT="0" distB="0" distL="0" distR="0" wp14:anchorId="7B8CA194" wp14:editId="679667FC">
             <wp:extent cx="5943600" cy="3428365"/>
             <wp:effectExtent l="0" t="0" r="0" b="635"/>
             <wp:docPr id="1941629442" name="Picture 18"/>
@@ -2256,7 +2215,7 @@
           <w:szCs w:val="36"/>
         </w:rPr>
         <w:drawing>
-          <wp:inline distT="0" distB="0" distL="0" distR="0" wp14:anchorId="4256E752" wp14:editId="2D64BF4D">
+          <wp:inline distT="0" distB="0" distL="0" distR="0" wp14:anchorId="4256E752" wp14:editId="0870B9D9">
             <wp:extent cx="5943600" cy="3149600"/>
             <wp:effectExtent l="0" t="0" r="0" b="0"/>
             <wp:docPr id="17305579" name="Picture 19" descr="A screenshot of a computer&#10;&#10;Description automatically generated"/>
@@ -2530,7 +2489,6 @@
                 <w:szCs w:val="36"/>
               </w:rPr>
             </w:pPr>
-            <w:proofErr w:type="spellStart"/>
             <w:r>
               <w:rPr>
                 <w:sz w:val="36"/>
@@ -2538,7 +2496,6 @@
               </w:rPr>
               <w:t>kNN</w:t>
             </w:r>
-            <w:proofErr w:type="spellEnd"/>
             <w:r>
               <w:rPr>
                 <w:sz w:val="36"/>
@@ -2860,7 +2817,7 @@
           <w:szCs w:val="36"/>
         </w:rPr>
         <w:drawing>
-          <wp:inline distT="0" distB="0" distL="0" distR="0" wp14:anchorId="50CCFC64" wp14:editId="3766AACF">
+          <wp:inline distT="0" distB="0" distL="0" distR="0" wp14:anchorId="50CCFC64" wp14:editId="5511016E">
             <wp:extent cx="5943600" cy="3242945"/>
             <wp:effectExtent l="0" t="0" r="0" b="0"/>
             <wp:docPr id="2064631956" name="Picture 24"/>
@@ -2945,23 +2902,7 @@
           <w:szCs w:val="36"/>
         </w:rPr>
         <w:lastRenderedPageBreak/>
-        <w:t>Implement k-Nearest Neighbors (</w:t>
-      </w:r>
-      <w:proofErr w:type="spellStart"/>
-      <w:r>
-        <w:rPr>
-          <w:sz w:val="36"/>
-          <w:szCs w:val="36"/>
-        </w:rPr>
-        <w:t>kNN</w:t>
-      </w:r>
-      <w:proofErr w:type="spellEnd"/>
-      <w:r>
-        <w:rPr>
-          <w:sz w:val="36"/>
-          <w:szCs w:val="36"/>
-        </w:rPr>
-        <w:t xml:space="preserve">) algorithm from scratch. </w:t>
+        <w:t xml:space="preserve">Implement k-Nearest Neighbors (kNN) algorithm from scratch. </w:t>
       </w:r>
     </w:p>
     <w:p>
@@ -3004,7 +2945,7 @@
           <w:szCs w:val="36"/>
         </w:rPr>
         <w:drawing>
-          <wp:inline distT="0" distB="0" distL="0" distR="0" wp14:anchorId="44F87C3A" wp14:editId="697E4D34">
+          <wp:inline distT="0" distB="0" distL="0" distR="0" wp14:anchorId="44F87C3A" wp14:editId="3F204C04">
             <wp:extent cx="5943600" cy="1732915"/>
             <wp:effectExtent l="0" t="0" r="0" b="635"/>
             <wp:docPr id="746615375" name="Picture 20"/>
@@ -3086,7 +3027,7 @@
           <w:szCs w:val="36"/>
         </w:rPr>
         <w:drawing>
-          <wp:inline distT="0" distB="0" distL="0" distR="0" wp14:anchorId="6D8BA295" wp14:editId="1128E8F9">
+          <wp:inline distT="0" distB="0" distL="0" distR="0" wp14:anchorId="6D8BA295" wp14:editId="5046971E">
             <wp:extent cx="5943600" cy="2831465"/>
             <wp:effectExtent l="0" t="0" r="0" b="6985"/>
             <wp:docPr id="1345644768" name="Picture 21"/>
@@ -3223,7 +3164,7 @@
           <w:szCs w:val="36"/>
         </w:rPr>
         <w:drawing>
-          <wp:inline distT="0" distB="0" distL="0" distR="0" wp14:anchorId="017A8C41" wp14:editId="0F8F8D35">
+          <wp:inline distT="0" distB="0" distL="0" distR="0" wp14:anchorId="017A8C41" wp14:editId="22FFF429">
             <wp:extent cx="5943600" cy="2094230"/>
             <wp:effectExtent l="0" t="0" r="0" b="1270"/>
             <wp:docPr id="1853607645" name="Picture 22"/>
@@ -3285,33 +3226,19 @@
           <w:sz w:val="36"/>
           <w:szCs w:val="36"/>
         </w:rPr>
-        <w:t xml:space="preserve">The final function that returns the </w:t>
-      </w:r>
-      <w:proofErr w:type="spellStart"/>
-      <w:r>
-        <w:rPr>
-          <w:sz w:val="36"/>
-          <w:szCs w:val="36"/>
-        </w:rPr>
-        <w:t>y_predictions</w:t>
-      </w:r>
-      <w:proofErr w:type="spellEnd"/>
-      <w:r>
-        <w:rPr>
-          <w:sz w:val="36"/>
-          <w:szCs w:val="36"/>
-        </w:rPr>
-        <w:t xml:space="preserve"> of the </w:t>
-      </w:r>
-      <w:proofErr w:type="spellStart"/>
-      <w:r>
-        <w:rPr>
-          <w:sz w:val="36"/>
-          <w:szCs w:val="36"/>
-        </w:rPr>
-        <w:t>x_test</w:t>
-      </w:r>
-      <w:proofErr w:type="spellEnd"/>
+        <w:t xml:space="preserve">The final function that returns the y_predictions of the x_test </w:t>
+      </w:r>
+    </w:p>
+    <w:p>
+      <w:pPr>
+        <w:tabs>
+          <w:tab w:val="left" w:pos="2040"/>
+        </w:tabs>
+        <w:rPr>
+          <w:sz w:val="36"/>
+          <w:szCs w:val="36"/>
+        </w:rPr>
+      </w:pPr>
       <w:r>
         <w:rPr>
           <w:sz w:val="36"/>
@@ -3319,24 +3246,6 @@
         </w:rPr>
         <w:t xml:space="preserve"> </w:t>
       </w:r>
-    </w:p>
-    <w:p>
-      <w:pPr>
-        <w:tabs>
-          <w:tab w:val="left" w:pos="2040"/>
-        </w:tabs>
-        <w:rPr>
-          <w:sz w:val="36"/>
-          <w:szCs w:val="36"/>
-        </w:rPr>
-      </w:pPr>
-      <w:r>
-        <w:rPr>
-          <w:sz w:val="36"/>
-          <w:szCs w:val="36"/>
-        </w:rPr>
-        <w:t xml:space="preserve"> </w:t>
-      </w:r>
       <w:r>
         <w:rPr>
           <w:noProof/>
@@ -3344,7 +3253,7 @@
           <w:szCs w:val="36"/>
         </w:rPr>
         <w:drawing>
-          <wp:inline distT="0" distB="0" distL="0" distR="0" wp14:anchorId="24115245" wp14:editId="3518B2C9">
+          <wp:inline distT="0" distB="0" distL="0" distR="0" wp14:anchorId="24115245" wp14:editId="5FE9AF89">
             <wp:extent cx="5943600" cy="2549525"/>
             <wp:effectExtent l="0" t="0" r="0" b="3175"/>
             <wp:docPr id="865585839" name="Picture 23"/>
@@ -3433,55 +3342,7 @@
           <w:szCs w:val="36"/>
         </w:rPr>
         <w:lastRenderedPageBreak/>
-        <w:t xml:space="preserve">Report the results and compare the performance of your custom </w:t>
-      </w:r>
-      <w:proofErr w:type="spellStart"/>
-      <w:r>
-        <w:rPr>
-          <w:sz w:val="36"/>
-          <w:szCs w:val="36"/>
-        </w:rPr>
-        <w:t>kNearest</w:t>
-      </w:r>
-      <w:proofErr w:type="spellEnd"/>
-      <w:r>
-        <w:rPr>
-          <w:sz w:val="36"/>
-          <w:szCs w:val="36"/>
-        </w:rPr>
-        <w:t xml:space="preserve"> Neighbors (</w:t>
-      </w:r>
-      <w:proofErr w:type="spellStart"/>
-      <w:r>
-        <w:rPr>
-          <w:sz w:val="36"/>
-          <w:szCs w:val="36"/>
-        </w:rPr>
-        <w:t>kNN</w:t>
-      </w:r>
-      <w:proofErr w:type="spellEnd"/>
-      <w:r>
-        <w:rPr>
-          <w:sz w:val="36"/>
-          <w:szCs w:val="36"/>
-        </w:rPr>
-        <w:t xml:space="preserve">) implementation with the pre-built </w:t>
-      </w:r>
-      <w:proofErr w:type="spellStart"/>
-      <w:r>
-        <w:rPr>
-          <w:sz w:val="36"/>
-          <w:szCs w:val="36"/>
-        </w:rPr>
-        <w:t>kNN</w:t>
-      </w:r>
-      <w:proofErr w:type="spellEnd"/>
-      <w:r>
-        <w:rPr>
-          <w:sz w:val="36"/>
-          <w:szCs w:val="36"/>
-        </w:rPr>
-        <w:t xml:space="preserve"> algorithms in scikit-learn, using the evaluation metrics mentioned in point 2. Using any missing handling techniques, you chose from task 1.2.</w:t>
+        <w:t>Report the results and compare the performance of your custom kNearest Neighbors (kNN) implementation with the pre-built kNN algorithms in scikit-learn, using the evaluation metrics mentioned in point 2. Using any missing handling techniques, you chose from task 1.2.</w:t>
       </w:r>
     </w:p>
     <w:p>
@@ -3686,7 +3547,6 @@
                 <w:szCs w:val="36"/>
               </w:rPr>
             </w:pPr>
-            <w:proofErr w:type="spellStart"/>
             <w:r>
               <w:rPr>
                 <w:sz w:val="36"/>
@@ -3694,7 +3554,6 @@
               </w:rPr>
               <w:t>kNN</w:t>
             </w:r>
-            <w:proofErr w:type="spellEnd"/>
             <w:r>
               <w:rPr>
                 <w:sz w:val="36"/>
@@ -3801,21 +3660,12 @@
                 <w:szCs w:val="36"/>
               </w:rPr>
             </w:pPr>
-            <w:proofErr w:type="spellStart"/>
             <w:r>
               <w:rPr>
                 <w:sz w:val="36"/>
                 <w:szCs w:val="36"/>
               </w:rPr>
-              <w:t>kNN</w:t>
-            </w:r>
-            <w:proofErr w:type="spellEnd"/>
-            <w:r>
-              <w:rPr>
-                <w:sz w:val="36"/>
-                <w:szCs w:val="36"/>
-              </w:rPr>
-              <w:t xml:space="preserve">(k=5) </w:t>
+              <w:t xml:space="preserve">kNN(k=5) </w:t>
             </w:r>
             <w:r>
               <w:rPr>
@@ -3929,7 +3779,7 @@
           <w:szCs w:val="36"/>
         </w:rPr>
         <w:drawing>
-          <wp:inline distT="0" distB="0" distL="0" distR="0" wp14:anchorId="6548BCA8" wp14:editId="1D0DD9BB">
+          <wp:inline distT="0" distB="0" distL="0" distR="0" wp14:anchorId="6548BCA8" wp14:editId="39251D81">
             <wp:extent cx="5943600" cy="3141980"/>
             <wp:effectExtent l="0" t="0" r="0" b="1270"/>
             <wp:docPr id="1084003788" name="Picture 25" descr="A screenshot of a computer&#10;&#10;Description automatically generated"/>
@@ -4078,39 +3928,7 @@
           <w:sz w:val="36"/>
           <w:szCs w:val="36"/>
         </w:rPr>
-        <w:t xml:space="preserve">Provide a detailed report evaluating the performance of </w:t>
-      </w:r>
-      <w:proofErr w:type="spellStart"/>
-      <w:r>
-        <w:rPr>
-          <w:sz w:val="36"/>
-          <w:szCs w:val="36"/>
-        </w:rPr>
-        <w:t>scikitlearn</w:t>
-      </w:r>
-      <w:proofErr w:type="spellEnd"/>
-      <w:r>
-        <w:rPr>
-          <w:sz w:val="36"/>
-          <w:szCs w:val="36"/>
-        </w:rPr>
-        <w:t xml:space="preserve"> implementations of the Decision Tree, k-Nearest Neighbors (</w:t>
-      </w:r>
-      <w:proofErr w:type="spellStart"/>
-      <w:r>
-        <w:rPr>
-          <w:sz w:val="36"/>
-          <w:szCs w:val="36"/>
-        </w:rPr>
-        <w:t>kNN</w:t>
-      </w:r>
-      <w:proofErr w:type="spellEnd"/>
-      <w:r>
-        <w:rPr>
-          <w:sz w:val="36"/>
-          <w:szCs w:val="36"/>
-        </w:rPr>
-        <w:t xml:space="preserve">) and naïve Bayes with respect to the different handling missing data technique. </w:t>
+        <w:t xml:space="preserve">Provide a detailed report evaluating the performance of scikitlearn implementations of the Decision Tree, k-Nearest Neighbors (kNN) and naïve Bayes with respect to the different handling missing data technique. </w:t>
       </w:r>
     </w:p>
     <w:p>
@@ -4279,7 +4097,6 @@
                 <w:szCs w:val="36"/>
               </w:rPr>
             </w:pPr>
-            <w:proofErr w:type="spellStart"/>
             <w:r>
               <w:rPr>
                 <w:sz w:val="36"/>
@@ -4287,7 +4104,6 @@
               </w:rPr>
               <w:t>kNN</w:t>
             </w:r>
-            <w:proofErr w:type="spellEnd"/>
             <w:r>
               <w:rPr>
                 <w:sz w:val="36"/>
@@ -4317,7 +4133,7 @@
                 <w:sz w:val="36"/>
                 <w:szCs w:val="36"/>
               </w:rPr>
-              <w:t>95.53%</w:t>
+              <w:t>95.96%</w:t>
             </w:r>
           </w:p>
         </w:tc>
@@ -4341,7 +4157,7 @@
                 <w:sz w:val="36"/>
                 <w:szCs w:val="36"/>
               </w:rPr>
-              <w:t>87.30%</w:t>
+              <w:t>88.89%</w:t>
             </w:r>
           </w:p>
         </w:tc>
@@ -4365,7 +4181,7 @@
                 <w:sz w:val="36"/>
                 <w:szCs w:val="36"/>
               </w:rPr>
-              <w:t>80.88%</w:t>
+              <w:t>82.35%</w:t>
             </w:r>
           </w:p>
         </w:tc>
@@ -4736,7 +4552,6 @@
                 <w:szCs w:val="36"/>
               </w:rPr>
             </w:pPr>
-            <w:proofErr w:type="spellStart"/>
             <w:r>
               <w:rPr>
                 <w:sz w:val="36"/>
@@ -4744,7 +4559,6 @@
               </w:rPr>
               <w:t>kNN</w:t>
             </w:r>
-            <w:proofErr w:type="spellEnd"/>
             <w:r>
               <w:rPr>
                 <w:sz w:val="36"/>
@@ -5172,35 +4986,14 @@
           <w:sz w:val="36"/>
           <w:szCs w:val="36"/>
         </w:rPr>
-        <w:t>if</w:t>
-      </w:r>
-      <w:r>
-        <w:rPr>
-          <w:sz w:val="36"/>
-          <w:szCs w:val="36"/>
-        </w:rPr>
-        <w:t xml:space="preserve"> you care more about making fewer mistakes when predicting "Rain"</w:t>
-      </w:r>
-      <w:r>
-        <w:rPr>
-          <w:sz w:val="36"/>
-          <w:szCs w:val="36"/>
-        </w:rPr>
-        <w:t xml:space="preserve"> choose </w:t>
-      </w:r>
-      <w:r>
-        <w:rPr>
-          <w:sz w:val="36"/>
-          <w:szCs w:val="36"/>
-        </w:rPr>
-        <w:t>“replacing them with the average”</w:t>
-      </w:r>
-      <w:r>
-        <w:rPr>
-          <w:sz w:val="36"/>
-          <w:szCs w:val="36"/>
-        </w:rPr>
-        <w:t>.</w:t>
+        <w:t>if you care more about making fewer mistakes when predicting "Rain"</w:t>
+      </w:r>
+      <w:r>
+        <w:rPr>
+          <w:sz w:val="36"/>
+          <w:szCs w:val="36"/>
+        </w:rPr>
+        <w:t xml:space="preserve"> choose “replacing them with the average”.</w:t>
       </w:r>
     </w:p>
     <w:p>
@@ -5223,14 +5016,7 @@
           <w:sz w:val="36"/>
           <w:szCs w:val="36"/>
         </w:rPr>
-        <w:t xml:space="preserve">if you care about never missing a </w:t>
-      </w:r>
-      <w:r>
-        <w:rPr>
-          <w:sz w:val="36"/>
-          <w:szCs w:val="36"/>
-        </w:rPr>
-        <w:t>“Rain” choose</w:t>
+        <w:t>if you care about never missing a “Rain” choose</w:t>
       </w:r>
       <w:r>
         <w:rPr>
@@ -6415,23 +6201,7 @@
           <w:sz w:val="32"/>
           <w:szCs w:val="32"/>
         </w:rPr>
-        <w:t xml:space="preserve">Left child (True): Samples with </w:t>
-      </w:r>
-      <w:proofErr w:type="spellStart"/>
-      <w:r>
-        <w:rPr>
-          <w:sz w:val="32"/>
-          <w:szCs w:val="32"/>
-        </w:rPr>
-        <w:t>Cloud_Cover</w:t>
-      </w:r>
-      <w:proofErr w:type="spellEnd"/>
-      <w:r>
-        <w:rPr>
-          <w:sz w:val="32"/>
-          <w:szCs w:val="32"/>
-        </w:rPr>
-        <w:t xml:space="preserve"> &lt;= 0.004</w:t>
+        <w:t>Left child (True): Samples with Cloud_Cover &lt;= 0.004</w:t>
       </w:r>
     </w:p>
     <w:p>
@@ -6454,23 +6224,7 @@
           <w:sz w:val="32"/>
           <w:szCs w:val="32"/>
         </w:rPr>
-        <w:t xml:space="preserve">Right child (False): Samples with </w:t>
-      </w:r>
-      <w:proofErr w:type="spellStart"/>
-      <w:r>
-        <w:rPr>
-          <w:sz w:val="32"/>
-          <w:szCs w:val="32"/>
-        </w:rPr>
-        <w:t>Cloud_Cover</w:t>
-      </w:r>
-      <w:proofErr w:type="spellEnd"/>
-      <w:r>
-        <w:rPr>
-          <w:sz w:val="32"/>
-          <w:szCs w:val="32"/>
-        </w:rPr>
-        <w:t xml:space="preserve"> &gt; 0.004</w:t>
+        <w:t>Right child (False): Samples with Cloud_Cover &gt; 0.004</w:t>
       </w:r>
     </w:p>
     <w:p>
@@ -6685,23 +6439,7 @@
           <w:sz w:val="36"/>
           <w:szCs w:val="36"/>
         </w:rPr>
-        <w:t>Provide a detailed report evaluating the performance of your implementations of the k-Nearest Neighbors (</w:t>
-      </w:r>
-      <w:proofErr w:type="spellStart"/>
-      <w:r>
-        <w:rPr>
-          <w:sz w:val="36"/>
-          <w:szCs w:val="36"/>
-        </w:rPr>
-        <w:t>kNN</w:t>
-      </w:r>
-      <w:proofErr w:type="spellEnd"/>
-      <w:r>
-        <w:rPr>
-          <w:sz w:val="36"/>
-          <w:szCs w:val="36"/>
-        </w:rPr>
-        <w:t xml:space="preserve">) from scratch with different k values at least 5 values. </w:t>
+        <w:t xml:space="preserve">Provide a detailed report evaluating the performance of your implementations of the k-Nearest Neighbors (kNN) from scratch with different k values at least 5 values. </w:t>
       </w:r>
     </w:p>
     <w:p>
@@ -6920,21 +6658,12 @@
                 <w:szCs w:val="36"/>
               </w:rPr>
             </w:pPr>
-            <w:proofErr w:type="gramStart"/>
             <w:r>
               <w:rPr>
                 <w:sz w:val="36"/>
                 <w:szCs w:val="36"/>
               </w:rPr>
-              <w:t>KNN(</w:t>
-            </w:r>
-            <w:proofErr w:type="gramEnd"/>
-            <w:r>
-              <w:rPr>
-                <w:sz w:val="36"/>
-                <w:szCs w:val="36"/>
-              </w:rPr>
-              <w:t>3) from scratch</w:t>
+              <w:t>KNN(3) from scratch</w:t>
             </w:r>
           </w:p>
         </w:tc>
@@ -7028,21 +6757,12 @@
                 <w:szCs w:val="36"/>
               </w:rPr>
             </w:pPr>
-            <w:proofErr w:type="gramStart"/>
             <w:r>
               <w:rPr>
                 <w:sz w:val="36"/>
                 <w:szCs w:val="36"/>
               </w:rPr>
-              <w:t>KNN(</w:t>
-            </w:r>
-            <w:proofErr w:type="gramEnd"/>
-            <w:r>
-              <w:rPr>
-                <w:sz w:val="36"/>
-                <w:szCs w:val="36"/>
-              </w:rPr>
-              <w:t>5) from scratch</w:t>
+              <w:t>KNN(5) from scratch</w:t>
             </w:r>
           </w:p>
         </w:tc>
@@ -7139,21 +6859,12 @@
                 <w:szCs w:val="36"/>
               </w:rPr>
             </w:pPr>
-            <w:proofErr w:type="gramStart"/>
             <w:r>
               <w:rPr>
                 <w:sz w:val="36"/>
                 <w:szCs w:val="36"/>
               </w:rPr>
-              <w:t>KNN(</w:t>
-            </w:r>
-            <w:proofErr w:type="gramEnd"/>
-            <w:r>
-              <w:rPr>
-                <w:sz w:val="36"/>
-                <w:szCs w:val="36"/>
-              </w:rPr>
-              <w:t>7) from scratch</w:t>
+              <w:t>KNN(7) from scratch</w:t>
             </w:r>
           </w:p>
         </w:tc>
@@ -7247,21 +6958,12 @@
                 <w:szCs w:val="36"/>
               </w:rPr>
             </w:pPr>
-            <w:proofErr w:type="gramStart"/>
             <w:r>
               <w:rPr>
                 <w:sz w:val="36"/>
                 <w:szCs w:val="36"/>
               </w:rPr>
-              <w:t>KNN(</w:t>
-            </w:r>
-            <w:proofErr w:type="gramEnd"/>
-            <w:r>
-              <w:rPr>
-                <w:sz w:val="36"/>
-                <w:szCs w:val="36"/>
-              </w:rPr>
-              <w:t>9) from scratch</w:t>
+              <w:t>KNN(9) from scratch</w:t>
             </w:r>
           </w:p>
         </w:tc>
@@ -7358,21 +7060,12 @@
                 <w:szCs w:val="36"/>
               </w:rPr>
             </w:pPr>
-            <w:proofErr w:type="gramStart"/>
             <w:r>
               <w:rPr>
                 <w:sz w:val="36"/>
                 <w:szCs w:val="36"/>
               </w:rPr>
-              <w:t>KNN(</w:t>
-            </w:r>
-            <w:proofErr w:type="gramEnd"/>
-            <w:r>
-              <w:rPr>
-                <w:sz w:val="36"/>
-                <w:szCs w:val="36"/>
-              </w:rPr>
-              <w:t>11) from scratch</w:t>
+              <w:t>KNN(11) from scratch</w:t>
             </w:r>
           </w:p>
         </w:tc>
@@ -7466,21 +7159,12 @@
                 <w:szCs w:val="36"/>
               </w:rPr>
             </w:pPr>
-            <w:proofErr w:type="gramStart"/>
             <w:r>
               <w:rPr>
                 <w:sz w:val="36"/>
                 <w:szCs w:val="36"/>
               </w:rPr>
-              <w:t>KNN(</w:t>
-            </w:r>
-            <w:proofErr w:type="gramEnd"/>
-            <w:r>
-              <w:rPr>
-                <w:sz w:val="36"/>
-                <w:szCs w:val="36"/>
-              </w:rPr>
-              <w:t>5) scikit-learn</w:t>
+              <w:t>KNN(5) scikit-learn</w:t>
             </w:r>
           </w:p>
         </w:tc>
@@ -7945,21 +7629,7 @@
           <w:sz w:val="36"/>
           <w:szCs w:val="36"/>
         </w:rPr>
-        <w:t>because it is the highest in “</w:t>
-      </w:r>
-      <w:r>
-        <w:rPr>
-          <w:sz w:val="36"/>
-          <w:szCs w:val="36"/>
-        </w:rPr>
-        <w:t>recall</w:t>
-      </w:r>
-      <w:r>
-        <w:rPr>
-          <w:sz w:val="36"/>
-          <w:szCs w:val="36"/>
-        </w:rPr>
-        <w:t>”</w:t>
+        <w:t>because it is the highest in “recall”</w:t>
       </w:r>
       <w:r>
         <w:rPr>
@@ -8042,21 +7712,7 @@
           <w:sz w:val="36"/>
           <w:szCs w:val="36"/>
         </w:rPr>
-        <w:t xml:space="preserve"> values it is no difference between the “from scratch” and “</w:t>
-      </w:r>
-      <w:r>
-        <w:rPr>
-          <w:sz w:val="36"/>
-          <w:szCs w:val="36"/>
-        </w:rPr>
-        <w:t>scikit-learn</w:t>
-      </w:r>
-      <w:r>
-        <w:rPr>
-          <w:sz w:val="36"/>
-          <w:szCs w:val="36"/>
-        </w:rPr>
-        <w:t>” with the same “K”.</w:t>
+        <w:t xml:space="preserve"> values it is no difference between the “from scratch” and “scikit-learn” with the same “K”.</w:t>
       </w:r>
     </w:p>
     <w:p>
@@ -8088,21 +7744,7 @@
           <w:sz w:val="36"/>
           <w:szCs w:val="36"/>
         </w:rPr>
-        <w:t xml:space="preserve">KNN with “k = 3” and “k = 11” have the same values and it is better than KNN </w:t>
-      </w:r>
-      <w:r>
-        <w:rPr>
-          <w:sz w:val="36"/>
-          <w:szCs w:val="36"/>
-        </w:rPr>
-        <w:t>“scikit-</w:t>
-      </w:r>
-      <w:r>
-        <w:rPr>
-          <w:sz w:val="36"/>
-          <w:szCs w:val="36"/>
-        </w:rPr>
-        <w:t>learn” with “k=5”.</w:t>
+        <w:t>KNN with “k = 3” and “k = 11” have the same values and it is better than KNN “scikit-learn” with “k=5”.</w:t>
       </w:r>
     </w:p>
     <w:p>
@@ -8409,7 +8051,7 @@
             </mc:Choice>
             <mc:Fallback>
               <w:pict>
-                <v:shapetype w14:anchorId="2068671E" id="_x0000_t32" coordsize="21600,21600" o:spt="32" o:oned="t" path="m,l21600,21600e" filled="f">
+                <v:shapetype w14:anchorId="4CFF41F7" id="_x0000_t32" coordsize="21600,21600" o:spt="32" o:oned="t" path="m,l21600,21600e" filled="f">
                   <v:path arrowok="t" fillok="f" o:connecttype="none"/>
                   <o:lock v:ext="edit" shapetype="t"/>
                 </v:shapetype>

</xml_diff>